<commit_message>
fixed wording in tradeoffs description
</commit_message>
<xml_diff>
--- a/Architecture Design Specification - Sight By Touch Fixed Data Flow Chart and Tradeoffs updated.docx
+++ b/Architecture Design Specification - Sight By Touch Fixed Data Flow Chart and Tradeoffs updated.docx
@@ -1,6 +1,6 @@
 
 <file path=word/document.xml><?xml version="1.0" encoding="utf-8"?>
-<w:document xmlns:ve="http://schemas.openxmlformats.org/markup-compatibility/2006" xmlns:o="urn:schemas-microsoft-com:office:office" xmlns:r="http://schemas.openxmlformats.org/officeDocument/2006/relationships" xmlns:m="http://schemas.openxmlformats.org/officeDocument/2006/math" xmlns:v="urn:schemas-microsoft-com:vml" xmlns:wp="http://schemas.openxmlformats.org/drawingml/2006/wordprocessingDrawing" xmlns:w10="urn:schemas-microsoft-com:office:word" xmlns:w="http://schemas.openxmlformats.org/wordprocessingml/2006/main" xmlns:wne="http://schemas.microsoft.com/office/word/2006/wordml">
+<w:document xmlns:wpc="http://schemas.microsoft.com/office/word/2010/wordprocessingCanvas" xmlns:mc="http://schemas.openxmlformats.org/markup-compatibility/2006" xmlns:o="urn:schemas-microsoft-com:office:office" xmlns:r="http://schemas.openxmlformats.org/officeDocument/2006/relationships" xmlns:m="http://schemas.openxmlformats.org/officeDocument/2006/math" xmlns:v="urn:schemas-microsoft-com:vml" xmlns:wp14="http://schemas.microsoft.com/office/word/2010/wordprocessingDrawing" xmlns:wp="http://schemas.openxmlformats.org/drawingml/2006/wordprocessingDrawing" xmlns:w10="urn:schemas-microsoft-com:office:word" xmlns:w="http://schemas.openxmlformats.org/wordprocessingml/2006/main" xmlns:w14="http://schemas.microsoft.com/office/word/2010/wordml" xmlns:wpg="http://schemas.microsoft.com/office/word/2010/wordprocessingGroup" xmlns:wpi="http://schemas.microsoft.com/office/word/2010/wordprocessingInk" xmlns:wne="http://schemas.microsoft.com/office/word/2006/wordml" xmlns:wps="http://schemas.microsoft.com/office/word/2010/wordprocessingShape" mc:Ignorable="w14 wp14">
   <w:body>
     <w:p>
       <w:pPr>
@@ -22,14 +22,7 @@
       </w:r>
       <w:r>
         <w:br/>
-      </w:r>
-      <w:proofErr w:type="gramStart"/>
-      <w:r>
-        <w:t>The</w:t>
-      </w:r>
-      <w:proofErr w:type="gramEnd"/>
-      <w:r>
-        <w:t xml:space="preserve"> University of Texas at Arlington</w:t>
+        <w:t>The University of Texas at Arlington</w:t>
       </w:r>
     </w:p>
     <w:p>
@@ -60,15 +53,7 @@
         <w:pStyle w:val="MemberNames"/>
       </w:pPr>
       <w:r>
-        <w:t xml:space="preserve">Project: Sight </w:t>
-      </w:r>
-      <w:proofErr w:type="gramStart"/>
-      <w:r>
-        <w:t>By</w:t>
-      </w:r>
-      <w:proofErr w:type="gramEnd"/>
-      <w:r>
-        <w:t xml:space="preserve"> Touch</w:t>
+        <w:t>Project: Sight By Touch</w:t>
       </w:r>
     </w:p>
     <w:p>
@@ -107,17 +92,25 @@
           <w:i/>
           <w:lang w:val="es-ES"/>
         </w:rPr>
-        <w:t xml:space="preserve">Kevin </w:t>
-      </w:r>
-      <w:proofErr w:type="spellStart"/>
-      <w:r>
+        <w:t>Kevin Tran</w:t>
+      </w:r>
+    </w:p>
+    <w:p>
+      <w:pPr>
+        <w:pStyle w:val="MemberNames"/>
+        <w:spacing w:before="0" w:after="0"/>
         <w:rPr>
           <w:i/>
           <w:lang w:val="es-ES"/>
         </w:rPr>
-        <w:t>Tran</w:t>
-      </w:r>
-      <w:proofErr w:type="spellEnd"/>
+      </w:pPr>
+      <w:r>
+        <w:rPr>
+          <w:i/>
+          <w:lang w:val="es-ES"/>
+        </w:rPr>
+        <w:t>Victor Rodriguez</w:t>
+      </w:r>
     </w:p>
     <w:p>
       <w:pPr>
@@ -125,34 +118,14 @@
         <w:spacing w:before="0" w:after="0"/>
         <w:rPr>
           <w:i/>
-          <w:lang w:val="es-ES"/>
-        </w:rPr>
-      </w:pPr>
-      <w:proofErr w:type="spellStart"/>
+        </w:rPr>
+      </w:pPr>
       <w:r>
         <w:rPr>
           <w:i/>
-          <w:lang w:val="es-ES"/>
-        </w:rPr>
-        <w:t>Victor</w:t>
-      </w:r>
-      <w:proofErr w:type="spellEnd"/>
-      <w:r>
-        <w:rPr>
-          <w:i/>
-          <w:lang w:val="es-ES"/>
-        </w:rPr>
-        <w:t xml:space="preserve"> </w:t>
-      </w:r>
-      <w:proofErr w:type="spellStart"/>
-      <w:r>
-        <w:rPr>
-          <w:i/>
-          <w:lang w:val="es-ES"/>
-        </w:rPr>
-        <w:t>Rodriguez</w:t>
-      </w:r>
-      <w:proofErr w:type="spellEnd"/>
+        </w:rPr>
+        <w:t>Margaret Floeter</w:t>
+      </w:r>
     </w:p>
     <w:p>
       <w:pPr>
@@ -166,39 +139,8 @@
         <w:rPr>
           <w:i/>
         </w:rPr>
-        <w:t xml:space="preserve">Margaret </w:t>
-      </w:r>
-      <w:proofErr w:type="spellStart"/>
-      <w:r>
-        <w:rPr>
-          <w:i/>
-        </w:rPr>
-        <w:t>Floeter</w:t>
-      </w:r>
-      <w:proofErr w:type="spellEnd"/>
-    </w:p>
-    <w:p>
-      <w:pPr>
-        <w:pStyle w:val="MemberNames"/>
-        <w:spacing w:before="0" w:after="0"/>
-        <w:rPr>
-          <w:i/>
-        </w:rPr>
-      </w:pPr>
-      <w:r>
-        <w:rPr>
-          <w:i/>
-        </w:rPr>
-        <w:t xml:space="preserve">Henry </w:t>
-      </w:r>
-      <w:proofErr w:type="spellStart"/>
-      <w:r>
-        <w:rPr>
-          <w:i/>
-        </w:rPr>
-        <w:t>Loh</w:t>
-      </w:r>
-      <w:proofErr w:type="spellEnd"/>
+        <w:t>Henry Loh</w:t>
+      </w:r>
     </w:p>
     <w:p>
       <w:pPr>
@@ -5147,7 +5089,7 @@
           <w:left w:w="115" w:type="dxa"/>
           <w:right w:w="115" w:type="dxa"/>
         </w:tblCellMar>
-        <w:tblLook w:val="04A0"/>
+        <w:tblLook w:val="04A0" w:firstRow="1" w:lastRow="0" w:firstColumn="1" w:lastColumn="0" w:noHBand="0" w:noVBand="1"/>
       </w:tblPr>
       <w:tblGrid>
         <w:gridCol w:w="1111"/>
@@ -6868,15 +6810,7 @@
     </w:p>
     <w:p>
       <w:r>
-        <w:t xml:space="preserve">The purpose of the Sight </w:t>
-      </w:r>
-      <w:proofErr w:type="gramStart"/>
-      <w:r>
-        <w:t>By</w:t>
-      </w:r>
-      <w:proofErr w:type="gramEnd"/>
-      <w:r>
-        <w:t xml:space="preserve"> Touch System is to aid visually impaired individuals since they are unable to rely on their sight. More often than not, visually impaired individuals require some form of aid to help guide them, usually through the use of a cane or a service animal. Our team wishes to remove, or decrease, this dependency by allowing the</w:t>
+        <w:t>The purpose of the Sight By Touch System is to aid visually impaired individuals since they are unable to rely on their sight. More often than not, visually impaired individuals require some form of aid to help guide them, usually through the use of a cane or a service animal. Our team wishes to remove, or decrease, this dependency by allowing the</w:t>
       </w:r>
       <w:r>
         <w:t xml:space="preserve"> user to be guided by</w:t>
@@ -6913,15 +6847,7 @@
     </w:p>
     <w:p>
       <w:r>
-        <w:t xml:space="preserve">The Sight </w:t>
-      </w:r>
-      <w:proofErr w:type="gramStart"/>
-      <w:r>
-        <w:t>By</w:t>
-      </w:r>
-      <w:proofErr w:type="gramEnd"/>
-      <w:r>
-        <w:t xml:space="preserve"> Touch system shall consist of an external </w:t>
+        <w:t xml:space="preserve">The Sight By Touch system shall consist of an external </w:t>
       </w:r>
       <w:r>
         <w:t>belt that holds the main batteries</w:t>
@@ -6962,26 +6888,10 @@
     </w:p>
     <w:p>
       <w:r>
-        <w:t xml:space="preserve">The Sight </w:t>
-      </w:r>
-      <w:proofErr w:type="gramStart"/>
-      <w:r>
-        <w:t>By</w:t>
-      </w:r>
-      <w:proofErr w:type="gramEnd"/>
-      <w:r>
-        <w:t xml:space="preserve"> </w:t>
-      </w:r>
-      <w:r>
-        <w:t xml:space="preserve">Touch system is made to aid visually impaired users through the use of vibrations. Users of the Sight </w:t>
-      </w:r>
-      <w:proofErr w:type="gramStart"/>
-      <w:r>
-        <w:t>By</w:t>
-      </w:r>
-      <w:proofErr w:type="gramEnd"/>
-      <w:r>
-        <w:t xml:space="preserve"> Touch system will be able to move around and gauge where they are. When a user walks near an object, the system will vibrate in the direction where the object is closest. This warns the user that there is an object nearby and thus prevents the user from colliding with the object. With the use of these vibrations created by the system, a visually impaired user will be able to avoid obstacles.</w:t>
+        <w:t xml:space="preserve">The Sight By </w:t>
+      </w:r>
+      <w:r>
+        <w:t>Touch system is made to aid visually impaired users through the use of vibrations. Users of the Sight By Touch system will be able to move around and gauge where they are. When a user walks near an object, the system will vibrate in the direction where the object is closest. This warns the user that there is an object nearby and thus prevents the user from colliding with the object. With the use of these vibrations created by the system, a visually impaired user will be able to avoid obstacles.</w:t>
       </w:r>
       <w:r>
         <w:t xml:space="preserve"> The system will not be able to detect the absence of flooring such as a hole or a staircase.</w:t>
@@ -6989,15 +6899,7 @@
     </w:p>
     <w:p>
       <w:r>
-        <w:t xml:space="preserve">The intended audiences for the Sight </w:t>
-      </w:r>
-      <w:proofErr w:type="gramStart"/>
-      <w:r>
-        <w:t>By</w:t>
-      </w:r>
-      <w:proofErr w:type="gramEnd"/>
-      <w:r>
-        <w:t xml:space="preserve"> Touch system </w:t>
+        <w:t xml:space="preserve">The intended audiences for the Sight By Touch system </w:t>
       </w:r>
       <w:r>
         <w:t>are</w:t>
@@ -7205,7 +7107,7 @@
           <w:insideH w:val="single" w:sz="8" w:space="0" w:color="4BACC6"/>
           <w:insideV w:val="single" w:sz="8" w:space="0" w:color="4BACC6"/>
         </w:tblBorders>
-        <w:tblLook w:val="04A0"/>
+        <w:tblLook w:val="04A0" w:firstRow="1" w:lastRow="0" w:firstColumn="1" w:lastColumn="0" w:noHBand="0" w:noVBand="1"/>
       </w:tblPr>
       <w:tblGrid>
         <w:gridCol w:w="1041"/>
@@ -8674,15 +8576,7 @@
         <w:t>at the same time fulfill the cri</w:t>
       </w:r>
       <w:r>
-        <w:t xml:space="preserve">tical requirements of the Sight </w:t>
-      </w:r>
-      <w:proofErr w:type="gramStart"/>
-      <w:r>
-        <w:t>By</w:t>
-      </w:r>
-      <w:proofErr w:type="gramEnd"/>
-      <w:r>
-        <w:t xml:space="preserve"> </w:t>
+        <w:t xml:space="preserve">tical requirements of the Sight By </w:t>
       </w:r>
       <w:r>
         <w:t>Touch system.</w:t>
@@ -8737,15 +8631,7 @@
         <w:ind w:left="720"/>
       </w:pPr>
       <w:r>
-        <w:t xml:space="preserve">The user will be able to adapt to the Sight </w:t>
-      </w:r>
-      <w:proofErr w:type="gramStart"/>
-      <w:r>
-        <w:t>By</w:t>
-      </w:r>
-      <w:proofErr w:type="gramEnd"/>
-      <w:r>
-        <w:t xml:space="preserve"> Touch system’s user interface and the vibrations’ position and intensity to navigate in real world environments. This will affect the number of</w:t>
+        <w:t>The user will be able to adapt to the Sight By Touch system’s user interface and the vibrations’ position and intensity to navigate in real world environments. This will affect the number of</w:t>
       </w:r>
       <w:r>
         <w:t xml:space="preserve"> inputs and outputs of the system</w:t>
@@ -8791,15 +8677,7 @@
         <w:t xml:space="preserve">The </w:t>
       </w:r>
       <w:r>
-        <w:t xml:space="preserve">Sight </w:t>
-      </w:r>
-      <w:proofErr w:type="gramStart"/>
-      <w:r>
-        <w:t>By</w:t>
-      </w:r>
-      <w:proofErr w:type="gramEnd"/>
-      <w:r>
-        <w:t xml:space="preserve"> Touch </w:t>
+        <w:t xml:space="preserve">Sight By Touch </w:t>
       </w:r>
       <w:r>
         <w:t>system shall be de</w:t>
@@ -8893,15 +8771,7 @@
         <w:t xml:space="preserve">The </w:t>
       </w:r>
       <w:r>
-        <w:t xml:space="preserve">Sight </w:t>
-      </w:r>
-      <w:proofErr w:type="gramStart"/>
-      <w:r>
-        <w:t>By</w:t>
-      </w:r>
-      <w:proofErr w:type="gramEnd"/>
-      <w:r>
-        <w:t xml:space="preserve"> Touch </w:t>
+        <w:t xml:space="preserve">Sight By Touch </w:t>
       </w:r>
       <w:r>
         <w:t>system shall be de</w:t>
@@ -8953,15 +8823,7 @@
         <w:ind w:left="720"/>
       </w:pPr>
       <w:r>
-        <w:t xml:space="preserve">The Sight </w:t>
-      </w:r>
-      <w:proofErr w:type="gramStart"/>
-      <w:r>
-        <w:t>By</w:t>
-      </w:r>
-      <w:proofErr w:type="gramEnd"/>
-      <w:r>
-        <w:t xml:space="preserve"> Touch </w:t>
+        <w:t xml:space="preserve">The Sight By Touch </w:t>
       </w:r>
       <w:r>
         <w:t xml:space="preserve">system </w:t>
@@ -9043,15 +8905,7 @@
         <w:ind w:left="720"/>
       </w:pPr>
       <w:r>
-        <w:t xml:space="preserve">The Sight </w:t>
-      </w:r>
-      <w:proofErr w:type="gramStart"/>
-      <w:r>
-        <w:t>By</w:t>
-      </w:r>
-      <w:proofErr w:type="gramEnd"/>
-      <w:r>
-        <w:t xml:space="preserve"> Touch system shall be designed so that the functionality may be performed in real-time in order to provide the user with adequate time to make decisions in navigating. This will limit the number of subsystems/layers and minimize the length of the data flow.</w:t>
+        <w:t>The Sight By Touch system shall be designed so that the functionality may be performed in real-time in order to provide the user with adequate time to make decisions in navigating. This will limit the number of subsystems/layers and minimize the length of the data flow.</w:t>
       </w:r>
     </w:p>
     <w:p>
@@ -9088,15 +8942,7 @@
         <w:ind w:left="720"/>
       </w:pPr>
       <w:r>
-        <w:t xml:space="preserve">The Sight </w:t>
-      </w:r>
-      <w:proofErr w:type="gramStart"/>
-      <w:r>
-        <w:t>By</w:t>
-      </w:r>
-      <w:proofErr w:type="gramEnd"/>
-      <w:r>
-        <w:t xml:space="preserve"> Touch system must be accurate and f</w:t>
+        <w:t>The Sight By Touch system must be accurate and f</w:t>
       </w:r>
       <w:r>
         <w:t>unctional</w:t>
@@ -9333,7 +9179,13 @@
         <w:t xml:space="preserve">real-time performance would be enforced </w:t>
       </w:r>
       <w:r>
-        <w:t>as there is no computational burden from the rest of the system for one single component.  However, major problems arose from this particular architecture.  Although the architecture for each component was simple, the architecture for the entire system was complex.  Because there is interaction between the components to avoid interference that may lead to errors, the architecture of the entire system required data flows from one component to every other component for all components.  These data flows would have to be bidirectional since the interactions require back and forth communication between components.  With a system control module component and multiple distance sensor-vibration motor pairs, there would be numerous data flows in the whole architecture design.  This would mak</w:t>
+        <w:t xml:space="preserve">as there is no computational burden from the rest of the system for one single component.  However, major problems arose from this particular architecture.  Although the architecture for each component was simple, the architecture for the entire system was complex.  Because there is interaction between the components to avoid interference that may lead to errors, the architecture of the entire system required data flows from one component to every other component for all components.  These data flows would have to be bidirectional since the interactions require back and forth communication between components.  With a system control module component and multiple </w:t>
+      </w:r>
+      <w:r>
+        <w:t>sensor modules</w:t>
+      </w:r>
+      <w:r>
+        <w:t>, there would be numerous data flows in the whole architecture design.  This would mak</w:t>
       </w:r>
       <w:r>
         <w:t>e the architecture confusing,</w:t>
@@ -9356,7 +9208,15 @@
         <w:tab/>
       </w:r>
       <w:r>
-        <w:t>Another design consideration was to follow a more layered and sequential model.  In this model, the major functionalities of the system would be split into layers, and there would be a sequential process that goes through each layer for all major hardware components.  One layer (e.g. the hardware components that acquire external data) would acquire data from either external sources or another layer, perform its tasks, and send its output to the remaining layers in a unidirectional fashion.  This model simplified the overall architecture of the system as well as the architecture of the major hardware components since each followed similar processes.  The simpler overall architecture also made it very easy to define, understand, and express visually</w:t>
+        <w:t>Another design consideration was to follow a more layered and sequential model.  In this model, the major functionalities of the system would be split into layers, and there would be a sequential process that goes through each layer for all major hardware components.  One layer (e.g. the hardware components that acquire external data) would acquire data from either external sources or another layer, perform its tasks, and send its output to the remaining layers in a unidirectional fashion.  This model simplified the overall architecture of the system as well as the architecture of the major hardware components since each followed similar processes</w:t>
+      </w:r>
+      <w:r>
+        <w:t xml:space="preserve"> while also separating important functionalities into layers</w:t>
+      </w:r>
+      <w:bookmarkStart w:id="19" w:name="_GoBack"/>
+      <w:bookmarkEnd w:id="19"/>
+      <w:r>
+        <w:t>.  The simpler overall architecture also made it very easy to define, understand, and express visually</w:t>
       </w:r>
       <w:r>
         <w:t>, enforcing maintainability and modularity</w:t>
@@ -9389,12 +9249,12 @@
       <w:pPr>
         <w:pStyle w:val="Heading1"/>
       </w:pPr>
-      <w:bookmarkStart w:id="19" w:name="_Toc374474515"/>
+      <w:bookmarkStart w:id="20" w:name="_Toc374474515"/>
       <w:r>
         <w:lastRenderedPageBreak/>
         <w:t>3.  Layer Definitions</w:t>
       </w:r>
-      <w:bookmarkEnd w:id="19"/>
+      <w:bookmarkEnd w:id="20"/>
     </w:p>
     <w:p>
       <w:r>
@@ -9478,7 +9338,7 @@
                     </pic:cNvPicPr>
                   </pic:nvPicPr>
                   <pic:blipFill>
-                    <a:blip r:embed="rId8" cstate="print"/>
+                    <a:blip r:embed="rId9" cstate="print"/>
                     <a:srcRect/>
                     <a:stretch>
                       <a:fillRect/>
@@ -9529,7 +9389,7 @@
       <w:pPr>
         <w:pStyle w:val="Heading2"/>
       </w:pPr>
-      <w:bookmarkStart w:id="20" w:name="_Toc374474516"/>
+      <w:bookmarkStart w:id="21" w:name="_Toc374474516"/>
       <w:r>
         <w:t>3.1</w:t>
       </w:r>
@@ -9566,7 +9426,7 @@
         <w:tab/>
         <w:t>Data Driver Layer</w:t>
       </w:r>
-      <w:bookmarkEnd w:id="20"/>
+      <w:bookmarkEnd w:id="21"/>
     </w:p>
     <w:p>
       <w:r>
@@ -9634,7 +9494,7 @@
       <w:pPr>
         <w:pStyle w:val="Heading2"/>
       </w:pPr>
-      <w:bookmarkStart w:id="21" w:name="_Toc374474517"/>
+      <w:bookmarkStart w:id="22" w:name="_Toc374474517"/>
       <w:r>
         <w:lastRenderedPageBreak/>
         <w:t>3.3</w:t>
@@ -9643,7 +9503,7 @@
         <w:tab/>
         <w:t>Warning Layer</w:t>
       </w:r>
-      <w:bookmarkEnd w:id="21"/>
+      <w:bookmarkEnd w:id="22"/>
     </w:p>
     <w:p>
       <w:r>
@@ -9690,7 +9550,7 @@
       <w:pPr>
         <w:pStyle w:val="Heading2"/>
       </w:pPr>
-      <w:bookmarkStart w:id="22" w:name="_Toc374474518"/>
+      <w:bookmarkStart w:id="23" w:name="_Toc374474518"/>
       <w:r>
         <w:t>3.4</w:t>
       </w:r>
@@ -9698,7 +9558,7 @@
         <w:tab/>
         <w:t>Notification Layer</w:t>
       </w:r>
-      <w:bookmarkEnd w:id="22"/>
+      <w:bookmarkEnd w:id="23"/>
     </w:p>
     <w:p>
       <w:r>
@@ -9748,12 +9608,12 @@
       <w:pPr>
         <w:pStyle w:val="Heading1"/>
       </w:pPr>
-      <w:bookmarkStart w:id="23" w:name="_Toc374474519"/>
+      <w:bookmarkStart w:id="24" w:name="_Toc374474519"/>
       <w:r>
         <w:lastRenderedPageBreak/>
         <w:t>4.  Layer Description</w:t>
       </w:r>
-      <w:bookmarkEnd w:id="23"/>
+      <w:bookmarkEnd w:id="24"/>
     </w:p>
     <w:p>
       <w:pPr>
@@ -9801,7 +9661,7 @@
                     </pic:cNvPicPr>
                   </pic:nvPicPr>
                   <pic:blipFill>
-                    <a:blip r:embed="rId9" cstate="print"/>
+                    <a:blip r:embed="rId10" cstate="print"/>
                     <a:srcRect/>
                     <a:stretch>
                       <a:fillRect/>
@@ -10123,7 +9983,7 @@
                     </pic:cNvPicPr>
                   </pic:nvPicPr>
                   <pic:blipFill>
-                    <a:blip r:embed="rId10" cstate="print"/>
+                    <a:blip r:embed="rId11" cstate="print"/>
                     <a:srcRect/>
                     <a:stretch>
                       <a:fillRect/>
@@ -10187,14 +10047,12 @@
           <w:b/>
         </w:rPr>
       </w:pPr>
-      <w:proofErr w:type="gramStart"/>
       <w:r>
         <w:rPr>
           <w:b/>
         </w:rPr>
         <w:t>4.1.5.1.1  Assumptions</w:t>
       </w:r>
-      <w:proofErr w:type="gramEnd"/>
     </w:p>
     <w:p>
       <w:pPr>
@@ -10214,15 +10072,8 @@
           <w:b/>
         </w:rPr>
         <w:tab/>
-      </w:r>
-      <w:proofErr w:type="gramStart"/>
-      <w:r>
-        <w:rPr>
-          <w:b/>
-        </w:rPr>
         <w:t>4.1.5.1.2  Responsibilities</w:t>
       </w:r>
-      <w:proofErr w:type="gramEnd"/>
     </w:p>
     <w:p>
       <w:pPr>
@@ -10231,7 +10082,6 @@
           <w:b/>
         </w:rPr>
       </w:pPr>
-      <w:proofErr w:type="gramStart"/>
       <w:r>
         <w:rPr>
           <w:b/>
@@ -10250,7 +10100,6 @@
         </w:rPr>
         <w:t>Dependencies</w:t>
       </w:r>
-      <w:proofErr w:type="gramEnd"/>
     </w:p>
     <w:p>
       <w:pPr>
@@ -10265,19 +10114,11 @@
       <w:r>
         <w:tab/>
       </w:r>
-      <w:proofErr w:type="gramStart"/>
-      <w:r>
-        <w:rPr>
-          <w:b/>
-        </w:rPr>
-        <w:t>4.1.5.1.4  Subsystem</w:t>
-      </w:r>
-      <w:proofErr w:type="gramEnd"/>
-      <w:r>
-        <w:rPr>
-          <w:b/>
-        </w:rPr>
-        <w:t xml:space="preserve"> Inter-Layer</w:t>
+      <w:r>
+        <w:rPr>
+          <w:b/>
+        </w:rPr>
+        <w:t>4.1.5.1.4  Subsystem Inter-Layer</w:t>
       </w:r>
       <w:r>
         <w:rPr>
@@ -10293,19 +10134,11 @@
           <w:b/>
         </w:rPr>
       </w:pPr>
-      <w:proofErr w:type="gramStart"/>
-      <w:r>
-        <w:rPr>
-          <w:b/>
-        </w:rPr>
-        <w:t>4.1.5.1.5  Subsystem</w:t>
-      </w:r>
-      <w:proofErr w:type="gramEnd"/>
-      <w:r>
-        <w:rPr>
-          <w:b/>
-        </w:rPr>
-        <w:t xml:space="preserve"> Public Interfaces</w:t>
+      <w:r>
+        <w:rPr>
+          <w:b/>
+        </w:rPr>
+        <w:t>4.1.5.1.5  Subsystem Public Interfaces</w:t>
       </w:r>
     </w:p>
     <w:p>
@@ -10394,7 +10227,7 @@
                     </pic:cNvPicPr>
                   </pic:nvPicPr>
                   <pic:blipFill>
-                    <a:blip r:embed="rId11" cstate="print"/>
+                    <a:blip r:embed="rId12" cstate="print"/>
                     <a:srcRect/>
                     <a:stretch>
                       <a:fillRect/>
@@ -10467,7 +10300,6 @@
           <w:b/>
         </w:rPr>
       </w:pPr>
-      <w:proofErr w:type="gramStart"/>
       <w:r>
         <w:rPr>
           <w:b/>
@@ -10486,7 +10318,6 @@
         </w:rPr>
         <w:t>.1  Assumptions</w:t>
       </w:r>
-      <w:proofErr w:type="gramEnd"/>
     </w:p>
     <w:p>
       <w:pPr>
@@ -10506,12 +10337,6 @@
           <w:b/>
         </w:rPr>
         <w:tab/>
-      </w:r>
-      <w:proofErr w:type="gramStart"/>
-      <w:r>
-        <w:rPr>
-          <w:b/>
-        </w:rPr>
         <w:t>4.1.5</w:t>
       </w:r>
       <w:r>
@@ -10526,7 +10351,6 @@
         </w:rPr>
         <w:t>.2  Responsibilities</w:t>
       </w:r>
-      <w:proofErr w:type="gramEnd"/>
     </w:p>
     <w:p>
       <w:pPr>
@@ -10535,7 +10359,6 @@
           <w:b/>
         </w:rPr>
       </w:pPr>
-      <w:proofErr w:type="gramStart"/>
       <w:r>
         <w:rPr>
           <w:b/>
@@ -10560,7 +10383,6 @@
         </w:rPr>
         <w:t>Dependencies</w:t>
       </w:r>
-      <w:proofErr w:type="gramEnd"/>
     </w:p>
     <w:p>
       <w:pPr>
@@ -10575,7 +10397,6 @@
       <w:r>
         <w:tab/>
       </w:r>
-      <w:proofErr w:type="gramStart"/>
       <w:r>
         <w:rPr>
           <w:b/>
@@ -10592,14 +10413,7 @@
         <w:rPr>
           <w:b/>
         </w:rPr>
-        <w:t>.4  Subsystem</w:t>
-      </w:r>
-      <w:proofErr w:type="gramEnd"/>
-      <w:r>
-        <w:rPr>
-          <w:b/>
-        </w:rPr>
-        <w:t xml:space="preserve"> Inter-Layer</w:t>
+        <w:t>.4  Subsystem Inter-Layer</w:t>
       </w:r>
       <w:r>
         <w:rPr>
@@ -10612,7 +10426,6 @@
       <w:pPr>
         <w:ind w:left="1440" w:firstLine="720"/>
       </w:pPr>
-      <w:proofErr w:type="gramStart"/>
       <w:r>
         <w:rPr>
           <w:b/>
@@ -10629,14 +10442,7 @@
         <w:rPr>
           <w:b/>
         </w:rPr>
-        <w:t>.5  Subsystem</w:t>
-      </w:r>
-      <w:proofErr w:type="gramEnd"/>
-      <w:r>
-        <w:rPr>
-          <w:b/>
-        </w:rPr>
-        <w:t xml:space="preserve"> Public Interfaces</w:t>
+        <w:t>.5  Subsystem Public Interfaces</w:t>
       </w:r>
     </w:p>
     <w:p>
@@ -10732,7 +10538,7 @@
       <w:pPr>
         <w:pStyle w:val="Heading2"/>
       </w:pPr>
-      <w:bookmarkStart w:id="24" w:name="_Toc374474520"/>
+      <w:bookmarkStart w:id="25" w:name="_Toc374474520"/>
       <w:r>
         <w:t>4.1</w:t>
       </w:r>
@@ -10746,7 +10552,7 @@
       <w:r>
         <w:t xml:space="preserve"> Layer</w:t>
       </w:r>
-      <w:bookmarkEnd w:id="24"/>
+      <w:bookmarkEnd w:id="25"/>
     </w:p>
     <w:p>
       <w:pPr>
@@ -10809,7 +10615,7 @@
         </w:rPr>
         <w:tab/>
       </w:r>
-      <w:bookmarkStart w:id="25" w:name="_Toc374474521"/>
+      <w:bookmarkStart w:id="26" w:name="_Toc374474521"/>
     </w:p>
     <w:p>
       <w:pPr>
@@ -10842,7 +10648,7 @@
         </w:rPr>
         <w:t>Overview</w:t>
       </w:r>
-      <w:bookmarkEnd w:id="25"/>
+      <w:bookmarkEnd w:id="26"/>
       <w:r>
         <w:t xml:space="preserve"> </w:t>
       </w:r>
@@ -10908,7 +10714,7 @@
       <w:r>
         <w:tab/>
       </w:r>
-      <w:bookmarkStart w:id="26" w:name="_Toc374474522"/>
+      <w:bookmarkStart w:id="27" w:name="_Toc374474522"/>
       <w:r>
         <w:rPr>
           <w:sz w:val="24"/>
@@ -10924,7 +10730,7 @@
         <w:tab/>
         <w:t>Assumptions</w:t>
       </w:r>
-      <w:bookmarkEnd w:id="26"/>
+      <w:bookmarkEnd w:id="27"/>
     </w:p>
     <w:p>
       <w:pPr>
@@ -10998,7 +10804,7 @@
         </w:rPr>
         <w:tab/>
       </w:r>
-      <w:bookmarkStart w:id="27" w:name="_Toc374474523"/>
+      <w:bookmarkStart w:id="28" w:name="_Toc374474523"/>
       <w:r>
         <w:rPr>
           <w:sz w:val="24"/>
@@ -11014,7 +10820,7 @@
         <w:tab/>
         <w:t>Responsibilities</w:t>
       </w:r>
-      <w:bookmarkEnd w:id="27"/>
+      <w:bookmarkEnd w:id="28"/>
       <w:r>
         <w:rPr>
           <w:sz w:val="24"/>
@@ -11072,7 +10878,7 @@
         </w:rPr>
         <w:tab/>
       </w:r>
-      <w:bookmarkStart w:id="28" w:name="_Toc374474524"/>
+      <w:bookmarkStart w:id="29" w:name="_Toc374474524"/>
       <w:r>
         <w:rPr>
           <w:sz w:val="24"/>
@@ -11094,7 +10900,7 @@
         </w:rPr>
         <w:t>Dependencies</w:t>
       </w:r>
-      <w:bookmarkEnd w:id="28"/>
+      <w:bookmarkEnd w:id="29"/>
       <w:r>
         <w:rPr>
           <w:sz w:val="24"/>
@@ -11149,7 +10955,7 @@
         </w:rPr>
         <w:tab/>
       </w:r>
-      <w:bookmarkStart w:id="29" w:name="_Toc374474525"/>
+      <w:bookmarkStart w:id="30" w:name="_Toc374474525"/>
       <w:r>
         <w:rPr>
           <w:sz w:val="24"/>
@@ -11172,7 +10978,7 @@
         <w:tab/>
         <w:t>Subsystems</w:t>
       </w:r>
-      <w:bookmarkEnd w:id="29"/>
+      <w:bookmarkEnd w:id="30"/>
     </w:p>
     <w:p>
       <w:pPr>
@@ -11209,7 +11015,7 @@
       <w:pPr>
         <w:ind w:left="1440"/>
       </w:pPr>
-      <w:bookmarkStart w:id="30" w:name="_Toc373616604"/>
+      <w:bookmarkStart w:id="31" w:name="_Toc373616604"/>
       <w:r>
         <w:t xml:space="preserve">The </w:t>
       </w:r>
@@ -11228,7 +11034,7 @@
       <w:r>
         <w:t xml:space="preserve"> Layer</w:t>
       </w:r>
-      <w:bookmarkEnd w:id="30"/>
+      <w:bookmarkEnd w:id="31"/>
       <w:r>
         <w:t xml:space="preserve">. This subsystem will be </w:t>
       </w:r>
@@ -11295,7 +11101,6 @@
           <w:b/>
         </w:rPr>
       </w:pPr>
-      <w:proofErr w:type="gramStart"/>
       <w:r>
         <w:rPr>
           <w:b/>
@@ -11315,7 +11120,6 @@
         </w:rPr>
         <w:t xml:space="preserve">  Assumptions</w:t>
       </w:r>
-      <w:proofErr w:type="gramEnd"/>
     </w:p>
     <w:p>
       <w:pPr>
@@ -11377,12 +11181,6 @@
           <w:b/>
         </w:rPr>
         <w:tab/>
-      </w:r>
-      <w:proofErr w:type="gramStart"/>
-      <w:r>
-        <w:rPr>
-          <w:b/>
-        </w:rPr>
         <w:t>4.1.5</w:t>
       </w:r>
       <w:r>
@@ -11397,7 +11195,6 @@
         </w:rPr>
         <w:t xml:space="preserve">  Responsibilities</w:t>
       </w:r>
-      <w:proofErr w:type="gramEnd"/>
     </w:p>
     <w:p>
       <w:pPr>
@@ -11432,7 +11229,6 @@
           <w:b/>
         </w:rPr>
       </w:pPr>
-      <w:proofErr w:type="gramStart"/>
       <w:r>
         <w:rPr>
           <w:b/>
@@ -11451,7 +11247,6 @@
         </w:rPr>
         <w:t>Dependencies</w:t>
       </w:r>
-      <w:proofErr w:type="gramEnd"/>
     </w:p>
     <w:p>
       <w:pPr>
@@ -11480,7 +11275,6 @@
       <w:r>
         <w:tab/>
       </w:r>
-      <w:proofErr w:type="gramStart"/>
       <w:r>
         <w:rPr>
           <w:b/>
@@ -11497,14 +11291,7 @@
         <w:rPr>
           <w:b/>
         </w:rPr>
-        <w:t xml:space="preserve">  Subsystem</w:t>
-      </w:r>
-      <w:proofErr w:type="gramEnd"/>
-      <w:r>
-        <w:rPr>
-          <w:b/>
-        </w:rPr>
-        <w:t xml:space="preserve"> Inter-Layer</w:t>
+        <w:t xml:space="preserve">  Subsystem Inter-Layer</w:t>
       </w:r>
       <w:r>
         <w:rPr>
@@ -11527,7 +11314,7 @@
           <w:insideV w:val="single" w:sz="4" w:space="0" w:color="auto"/>
         </w:tblBorders>
         <w:tblLayout w:type="fixed"/>
-        <w:tblLook w:val="0000"/>
+        <w:tblLook w:val="0000" w:firstRow="0" w:lastRow="0" w:firstColumn="0" w:lastColumn="0" w:noHBand="0" w:noVBand="0"/>
       </w:tblPr>
       <w:tblGrid>
         <w:gridCol w:w="2289"/>
@@ -11670,14 +11457,12 @@
                 <w:rFonts w:eastAsia="Batang"/>
               </w:rPr>
             </w:pPr>
-            <w:proofErr w:type="spellStart"/>
             <w:r>
               <w:rPr>
                 <w:rFonts w:eastAsia="Batang"/>
               </w:rPr>
               <w:t>sendNewState</w:t>
             </w:r>
-            <w:proofErr w:type="spellEnd"/>
           </w:p>
         </w:tc>
         <w:tc>
@@ -11828,7 +11613,6 @@
                 <w:rFonts w:eastAsia="Batang"/>
               </w:rPr>
             </w:pPr>
-            <w:proofErr w:type="spellStart"/>
             <w:r>
               <w:rPr>
                 <w:rFonts w:eastAsia="Batang"/>
@@ -11853,7 +11637,6 @@
               </w:rPr>
               <w:t>Range</w:t>
             </w:r>
-            <w:proofErr w:type="spellEnd"/>
           </w:p>
         </w:tc>
         <w:tc>
@@ -12022,7 +11805,6 @@
         </w:rPr>
         <w:tab/>
       </w:r>
-      <w:proofErr w:type="gramStart"/>
       <w:r>
         <w:rPr>
           <w:b/>
@@ -12039,14 +11821,7 @@
         <w:rPr>
           <w:b/>
         </w:rPr>
-        <w:t xml:space="preserve">  Subsystem</w:t>
-      </w:r>
-      <w:proofErr w:type="gramEnd"/>
-      <w:r>
-        <w:rPr>
-          <w:b/>
-        </w:rPr>
-        <w:t xml:space="preserve"> Public Interfaces</w:t>
+        <w:t xml:space="preserve">  Subsystem Public Interfaces</w:t>
       </w:r>
     </w:p>
     <w:tbl>
@@ -12063,7 +11838,7 @@
           <w:insideV w:val="single" w:sz="4" w:space="0" w:color="auto"/>
         </w:tblBorders>
         <w:tblLayout w:type="fixed"/>
-        <w:tblLook w:val="0000"/>
+        <w:tblLook w:val="0000" w:firstRow="0" w:lastRow="0" w:firstColumn="0" w:lastColumn="0" w:noHBand="0" w:noVBand="0"/>
       </w:tblPr>
       <w:tblGrid>
         <w:gridCol w:w="2289"/>
@@ -12177,14 +11952,12 @@
                 <w:rFonts w:eastAsia="Batang"/>
               </w:rPr>
             </w:pPr>
-            <w:proofErr w:type="spellStart"/>
             <w:r>
               <w:rPr>
                 <w:rFonts w:eastAsia="Batang"/>
               </w:rPr>
               <w:t>userInputListener</w:t>
             </w:r>
-            <w:proofErr w:type="spellEnd"/>
           </w:p>
         </w:tc>
         <w:tc>
@@ -12459,7 +12232,6 @@
       <w:r>
         <w:tab/>
       </w:r>
-      <w:proofErr w:type="gramStart"/>
       <w:r>
         <w:rPr>
           <w:b/>
@@ -12478,7 +12250,6 @@
         </w:rPr>
         <w:t xml:space="preserve">  Assumptions</w:t>
       </w:r>
-      <w:proofErr w:type="gramEnd"/>
     </w:p>
     <w:p>
       <w:pPr>
@@ -12683,12 +12454,6 @@
           <w:b/>
         </w:rPr>
         <w:tab/>
-      </w:r>
-      <w:proofErr w:type="gramStart"/>
-      <w:r>
-        <w:rPr>
-          <w:b/>
-        </w:rPr>
         <w:t>4.1.5</w:t>
       </w:r>
       <w:r>
@@ -12703,7 +12468,6 @@
         </w:rPr>
         <w:t xml:space="preserve">  Responsibilities</w:t>
       </w:r>
-      <w:proofErr w:type="gramEnd"/>
     </w:p>
     <w:p>
       <w:pPr>
@@ -12735,7 +12499,6 @@
           <w:b/>
         </w:rPr>
       </w:pPr>
-      <w:proofErr w:type="gramStart"/>
       <w:r>
         <w:rPr>
           <w:b/>
@@ -12748,7 +12511,6 @@
         </w:rPr>
         <w:t>.2.3  Dependencies</w:t>
       </w:r>
-      <w:proofErr w:type="gramEnd"/>
     </w:p>
     <w:p>
       <w:pPr>
@@ -12777,7 +12539,6 @@
       <w:r>
         <w:tab/>
       </w:r>
-      <w:proofErr w:type="gramStart"/>
       <w:r>
         <w:rPr>
           <w:b/>
@@ -12800,14 +12561,7 @@
         <w:rPr>
           <w:b/>
         </w:rPr>
-        <w:t xml:space="preserve">  Subsystem</w:t>
-      </w:r>
-      <w:proofErr w:type="gramEnd"/>
-      <w:r>
-        <w:rPr>
-          <w:b/>
-        </w:rPr>
-        <w:t xml:space="preserve"> Inter-Layer</w:t>
+        <w:t xml:space="preserve">  Subsystem Inter-Layer</w:t>
       </w:r>
       <w:r>
         <w:rPr>
@@ -12830,7 +12584,7 @@
           <w:insideV w:val="single" w:sz="4" w:space="0" w:color="auto"/>
         </w:tblBorders>
         <w:tblLayout w:type="fixed"/>
-        <w:tblLook w:val="0000"/>
+        <w:tblLook w:val="0000" w:firstRow="0" w:lastRow="0" w:firstColumn="0" w:lastColumn="0" w:noHBand="0" w:noVBand="0"/>
       </w:tblPr>
       <w:tblGrid>
         <w:gridCol w:w="2662"/>
@@ -12973,7 +12727,6 @@
                 <w:rFonts w:eastAsia="Batang"/>
               </w:rPr>
             </w:pPr>
-            <w:proofErr w:type="spellStart"/>
             <w:r>
               <w:rPr>
                 <w:rFonts w:eastAsia="Batang"/>
@@ -12986,7 +12739,6 @@
               </w:rPr>
               <w:t>SensorInfo</w:t>
             </w:r>
-            <w:proofErr w:type="spellEnd"/>
           </w:p>
         </w:tc>
         <w:tc>
@@ -13135,7 +12887,6 @@
         </w:rPr>
         <w:tab/>
       </w:r>
-      <w:proofErr w:type="gramStart"/>
       <w:r>
         <w:rPr>
           <w:b/>
@@ -13152,14 +12903,7 @@
         <w:rPr>
           <w:b/>
         </w:rPr>
-        <w:t xml:space="preserve">  Subsystem</w:t>
-      </w:r>
-      <w:proofErr w:type="gramEnd"/>
-      <w:r>
-        <w:rPr>
-          <w:b/>
-        </w:rPr>
-        <w:t xml:space="preserve"> Public Interfaces</w:t>
+        <w:t xml:space="preserve">  Subsystem Public Interfaces</w:t>
       </w:r>
     </w:p>
     <w:tbl>
@@ -13176,7 +12920,7 @@
           <w:insideV w:val="single" w:sz="4" w:space="0" w:color="auto"/>
         </w:tblBorders>
         <w:tblLayout w:type="fixed"/>
-        <w:tblLook w:val="0000"/>
+        <w:tblLook w:val="0000" w:firstRow="0" w:lastRow="0" w:firstColumn="0" w:lastColumn="0" w:noHBand="0" w:noVBand="0"/>
       </w:tblPr>
       <w:tblGrid>
         <w:gridCol w:w="2662"/>
@@ -13289,7 +13033,6 @@
                 <w:rFonts w:eastAsia="Batang"/>
               </w:rPr>
             </w:pPr>
-            <w:proofErr w:type="spellStart"/>
             <w:r>
               <w:rPr>
                 <w:rFonts w:eastAsia="Batang"/>
@@ -13297,7 +13040,6 @@
               <w:lastRenderedPageBreak/>
               <w:t>sensorInfoListener</w:t>
             </w:r>
-            <w:proofErr w:type="spellEnd"/>
           </w:p>
         </w:tc>
         <w:tc>
@@ -13579,7 +13321,7 @@
                     </pic:cNvPicPr>
                   </pic:nvPicPr>
                   <pic:blipFill>
-                    <a:blip r:embed="rId12" cstate="print"/>
+                    <a:blip r:embed="rId13" cstate="print"/>
                     <a:srcRect/>
                     <a:stretch>
                       <a:fillRect/>
@@ -13640,7 +13382,6 @@
       <w:r>
         <w:tab/>
       </w:r>
-      <w:proofErr w:type="gramStart"/>
       <w:r>
         <w:rPr>
           <w:b/>
@@ -13659,7 +13400,6 @@
         </w:rPr>
         <w:t xml:space="preserve">  Assumptions</w:t>
       </w:r>
-      <w:proofErr w:type="gramEnd"/>
     </w:p>
     <w:p>
       <w:pPr>
@@ -13737,12 +13477,6 @@
           <w:b/>
         </w:rPr>
         <w:tab/>
-      </w:r>
-      <w:proofErr w:type="gramStart"/>
-      <w:r>
-        <w:rPr>
-          <w:b/>
-        </w:rPr>
         <w:t>4.1.5</w:t>
       </w:r>
       <w:r>
@@ -13757,7 +13491,6 @@
         </w:rPr>
         <w:t xml:space="preserve">  Responsibilities</w:t>
       </w:r>
-      <w:proofErr w:type="gramEnd"/>
     </w:p>
     <w:p>
       <w:pPr>
@@ -13783,7 +13516,6 @@
           <w:b/>
         </w:rPr>
       </w:pPr>
-      <w:proofErr w:type="gramStart"/>
       <w:r>
         <w:rPr>
           <w:b/>
@@ -13796,7 +13528,6 @@
         </w:rPr>
         <w:t>.3.3  Dependencies</w:t>
       </w:r>
-      <w:proofErr w:type="gramEnd"/>
     </w:p>
     <w:p>
       <w:pPr>
@@ -13841,7 +13572,6 @@
       <w:r>
         <w:tab/>
       </w:r>
-      <w:proofErr w:type="gramStart"/>
       <w:r>
         <w:rPr>
           <w:b/>
@@ -13870,14 +13600,7 @@
         <w:rPr>
           <w:b/>
         </w:rPr>
-        <w:t xml:space="preserve">  Subsystem</w:t>
-      </w:r>
-      <w:proofErr w:type="gramEnd"/>
-      <w:r>
-        <w:rPr>
-          <w:b/>
-        </w:rPr>
-        <w:t xml:space="preserve"> </w:t>
+        <w:t xml:space="preserve">  Subsystem </w:t>
       </w:r>
       <w:r>
         <w:rPr>
@@ -13906,7 +13629,7 @@
           <w:insideV w:val="single" w:sz="4" w:space="0" w:color="auto"/>
         </w:tblBorders>
         <w:tblLayout w:type="fixed"/>
-        <w:tblLook w:val="0000"/>
+        <w:tblLook w:val="0000" w:firstRow="0" w:lastRow="0" w:firstColumn="0" w:lastColumn="0" w:noHBand="0" w:noVBand="0"/>
       </w:tblPr>
       <w:tblGrid>
         <w:gridCol w:w="2662"/>
@@ -14049,7 +13772,6 @@
                 <w:rFonts w:eastAsia="Batang"/>
               </w:rPr>
             </w:pPr>
-            <w:proofErr w:type="spellStart"/>
             <w:r>
               <w:rPr>
                 <w:rFonts w:eastAsia="Batang"/>
@@ -14062,7 +13784,6 @@
               </w:rPr>
               <w:t>Level</w:t>
             </w:r>
-            <w:proofErr w:type="spellEnd"/>
           </w:p>
         </w:tc>
         <w:tc>
@@ -14239,7 +13960,6 @@
         </w:rPr>
         <w:tab/>
       </w:r>
-      <w:proofErr w:type="gramStart"/>
       <w:r>
         <w:rPr>
           <w:b/>
@@ -14256,14 +13976,7 @@
         <w:rPr>
           <w:b/>
         </w:rPr>
-        <w:t xml:space="preserve">  Subsystem</w:t>
-      </w:r>
-      <w:proofErr w:type="gramEnd"/>
-      <w:r>
-        <w:rPr>
-          <w:b/>
-        </w:rPr>
-        <w:t xml:space="preserve"> Public Interfaces</w:t>
+        <w:t xml:space="preserve">  Subsystem Public Interfaces</w:t>
       </w:r>
     </w:p>
     <w:tbl>
@@ -14280,7 +13993,7 @@
           <w:insideV w:val="single" w:sz="4" w:space="0" w:color="auto"/>
         </w:tblBorders>
         <w:tblLayout w:type="fixed"/>
-        <w:tblLook w:val="0000"/>
+        <w:tblLook w:val="0000" w:firstRow="0" w:lastRow="0" w:firstColumn="0" w:lastColumn="0" w:noHBand="0" w:noVBand="0"/>
       </w:tblPr>
       <w:tblGrid>
         <w:gridCol w:w="2662"/>
@@ -14393,14 +14106,12 @@
                 <w:rFonts w:eastAsia="Batang"/>
               </w:rPr>
             </w:pPr>
-            <w:proofErr w:type="spellStart"/>
             <w:r>
               <w:rPr>
                 <w:rFonts w:eastAsia="Batang"/>
               </w:rPr>
               <w:t>batteryLevelListener</w:t>
             </w:r>
-            <w:proofErr w:type="spellEnd"/>
           </w:p>
         </w:tc>
         <w:tc>
@@ -14696,7 +14407,7 @@
       <w:pPr>
         <w:pStyle w:val="Heading2"/>
       </w:pPr>
-      <w:bookmarkStart w:id="31" w:name="_Toc374474526"/>
+      <w:bookmarkStart w:id="32" w:name="_Toc374474526"/>
       <w:r>
         <w:lastRenderedPageBreak/>
         <w:t>4.2</w:t>
@@ -14710,7 +14421,7 @@
       <w:r>
         <w:t xml:space="preserve"> Layer</w:t>
       </w:r>
-      <w:bookmarkEnd w:id="31"/>
+      <w:bookmarkEnd w:id="32"/>
     </w:p>
     <w:p>
       <w:pPr>
@@ -14741,7 +14452,7 @@
                     </pic:cNvPicPr>
                   </pic:nvPicPr>
                   <pic:blipFill>
-                    <a:blip r:embed="rId13" cstate="print"/>
+                    <a:blip r:embed="rId14" cstate="print"/>
                     <a:srcRect/>
                     <a:stretch>
                       <a:fillRect/>
@@ -14838,7 +14549,7 @@
         </w:rPr>
         <w:tab/>
       </w:r>
-      <w:bookmarkStart w:id="32" w:name="_Toc374474527"/>
+      <w:bookmarkStart w:id="33" w:name="_Toc374474527"/>
       <w:r>
         <w:rPr>
           <w:rStyle w:val="Heading3Char"/>
@@ -14863,7 +14574,7 @@
         </w:rPr>
         <w:t>Overview</w:t>
       </w:r>
-      <w:bookmarkEnd w:id="32"/>
+      <w:bookmarkEnd w:id="33"/>
       <w:r>
         <w:t xml:space="preserve"> </w:t>
       </w:r>
@@ -14927,7 +14638,7 @@
         <w:lastRenderedPageBreak/>
         <w:tab/>
       </w:r>
-      <w:bookmarkStart w:id="33" w:name="_Toc374474528"/>
+      <w:bookmarkStart w:id="34" w:name="_Toc374474528"/>
       <w:r>
         <w:rPr>
           <w:sz w:val="24"/>
@@ -14943,7 +14654,7 @@
         <w:tab/>
         <w:t>Assumptions</w:t>
       </w:r>
-      <w:bookmarkEnd w:id="33"/>
+      <w:bookmarkEnd w:id="34"/>
     </w:p>
     <w:p>
       <w:pPr>
@@ -15021,7 +14732,7 @@
       <w:r>
         <w:tab/>
       </w:r>
-      <w:bookmarkStart w:id="34" w:name="_Toc374474529"/>
+      <w:bookmarkStart w:id="35" w:name="_Toc374474529"/>
       <w:r>
         <w:rPr>
           <w:sz w:val="24"/>
@@ -15037,7 +14748,7 @@
         <w:tab/>
         <w:t>Responsibilities</w:t>
       </w:r>
-      <w:bookmarkEnd w:id="34"/>
+      <w:bookmarkEnd w:id="35"/>
       <w:r>
         <w:rPr>
           <w:sz w:val="24"/>
@@ -15143,7 +14854,7 @@
       <w:r>
         <w:tab/>
       </w:r>
-      <w:bookmarkStart w:id="35" w:name="_Toc374474530"/>
+      <w:bookmarkStart w:id="36" w:name="_Toc374474530"/>
       <w:r>
         <w:rPr>
           <w:sz w:val="24"/>
@@ -15165,7 +14876,7 @@
         </w:rPr>
         <w:t>Dependencies</w:t>
       </w:r>
-      <w:bookmarkEnd w:id="35"/>
+      <w:bookmarkEnd w:id="36"/>
       <w:r>
         <w:rPr>
           <w:sz w:val="24"/>
@@ -15216,7 +14927,7 @@
       <w:r>
         <w:tab/>
       </w:r>
-      <w:bookmarkStart w:id="36" w:name="_Toc374474531"/>
+      <w:bookmarkStart w:id="37" w:name="_Toc374474531"/>
       <w:r>
         <w:rPr>
           <w:sz w:val="24"/>
@@ -15239,7 +14950,7 @@
         <w:tab/>
         <w:t>Subsystems</w:t>
       </w:r>
-      <w:bookmarkEnd w:id="36"/>
+      <w:bookmarkEnd w:id="37"/>
       <w:r>
         <w:rPr>
           <w:sz w:val="24"/>
@@ -15360,7 +15071,7 @@
                     </pic:cNvPicPr>
                   </pic:nvPicPr>
                   <pic:blipFill>
-                    <a:blip r:embed="rId14" cstate="print"/>
+                    <a:blip r:embed="rId15" cstate="print"/>
                     <a:srcRect/>
                     <a:stretch>
                       <a:fillRect/>
@@ -15423,7 +15134,6 @@
       <w:r>
         <w:tab/>
       </w:r>
-      <w:proofErr w:type="gramStart"/>
       <w:r>
         <w:rPr>
           <w:b/>
@@ -15442,7 +15152,6 @@
         </w:rPr>
         <w:t xml:space="preserve">  Assumptions</w:t>
       </w:r>
-      <w:proofErr w:type="gramEnd"/>
     </w:p>
     <w:p>
       <w:pPr>
@@ -15515,12 +15224,6 @@
           <w:b/>
         </w:rPr>
         <w:tab/>
-      </w:r>
-      <w:proofErr w:type="gramStart"/>
-      <w:r>
-        <w:rPr>
-          <w:b/>
-        </w:rPr>
         <w:t>4.2.5</w:t>
       </w:r>
       <w:r>
@@ -15535,7 +15238,6 @@
         </w:rPr>
         <w:t xml:space="preserve">  Responsibilities</w:t>
       </w:r>
-      <w:proofErr w:type="gramEnd"/>
     </w:p>
     <w:p>
       <w:pPr>
@@ -15625,7 +15327,6 @@
           <w:b/>
         </w:rPr>
       </w:pPr>
-      <w:proofErr w:type="gramStart"/>
       <w:r>
         <w:rPr>
           <w:rFonts w:eastAsia="Batang"/>
@@ -15654,7 +15355,6 @@
         </w:rPr>
         <w:t>Dependencies</w:t>
       </w:r>
-      <w:proofErr w:type="gramEnd"/>
     </w:p>
     <w:p>
       <w:pPr>
@@ -15721,7 +15421,6 @@
       <w:r>
         <w:tab/>
       </w:r>
-      <w:proofErr w:type="gramStart"/>
       <w:r>
         <w:rPr>
           <w:b/>
@@ -15744,14 +15443,7 @@
         <w:rPr>
           <w:b/>
         </w:rPr>
-        <w:t>Subsystem</w:t>
-      </w:r>
-      <w:proofErr w:type="gramEnd"/>
-      <w:r>
-        <w:rPr>
-          <w:b/>
-        </w:rPr>
-        <w:t xml:space="preserve"> Inter-Layer</w:t>
+        <w:t>Subsystem Inter-Layer</w:t>
       </w:r>
       <w:r>
         <w:rPr>
@@ -15774,7 +15466,7 @@
           <w:insideV w:val="single" w:sz="4" w:space="0" w:color="auto"/>
         </w:tblBorders>
         <w:tblLayout w:type="fixed"/>
-        <w:tblLook w:val="0000"/>
+        <w:tblLook w:val="0000" w:firstRow="0" w:lastRow="0" w:firstColumn="0" w:lastColumn="0" w:noHBand="0" w:noVBand="0"/>
       </w:tblPr>
       <w:tblGrid>
         <w:gridCol w:w="2752"/>
@@ -15918,14 +15610,12 @@
                 <w:rFonts w:eastAsia="Batang"/>
               </w:rPr>
             </w:pPr>
-            <w:proofErr w:type="spellStart"/>
             <w:r>
               <w:rPr>
                 <w:rFonts w:eastAsia="Batang"/>
               </w:rPr>
               <w:t>detectionListener</w:t>
             </w:r>
-            <w:proofErr w:type="spellEnd"/>
           </w:p>
         </w:tc>
         <w:tc>
@@ -16028,14 +15718,12 @@
                 <w:rFonts w:eastAsia="Batang"/>
               </w:rPr>
             </w:pPr>
-            <w:proofErr w:type="spellStart"/>
             <w:r>
               <w:rPr>
                 <w:rFonts w:eastAsia="Batang"/>
               </w:rPr>
               <w:t>sendSensorInfo</w:t>
             </w:r>
-            <w:proofErr w:type="spellEnd"/>
           </w:p>
         </w:tc>
         <w:tc>
@@ -16193,26 +15881,13 @@
           <w:b/>
         </w:rPr>
         <w:tab/>
-      </w:r>
-      <w:proofErr w:type="gramStart"/>
-      <w:r>
-        <w:rPr>
-          <w:b/>
-        </w:rPr>
         <w:t>4.2.5.1.5</w:t>
       </w:r>
       <w:r>
         <w:rPr>
           <w:b/>
         </w:rPr>
-        <w:t xml:space="preserve">  Subsystem</w:t>
-      </w:r>
-      <w:proofErr w:type="gramEnd"/>
-      <w:r>
-        <w:rPr>
-          <w:b/>
-        </w:rPr>
-        <w:t xml:space="preserve"> Public Interfaces</w:t>
+        <w:t xml:space="preserve">  Subsystem Public Interfaces</w:t>
       </w:r>
     </w:p>
     <w:p>
@@ -16406,7 +16081,7 @@
                     </pic:cNvPicPr>
                   </pic:nvPicPr>
                   <pic:blipFill>
-                    <a:blip r:embed="rId15" cstate="print"/>
+                    <a:blip r:embed="rId16" cstate="print"/>
                     <a:srcRect/>
                     <a:stretch>
                       <a:fillRect/>
@@ -16468,7 +16143,6 @@
       <w:r>
         <w:tab/>
       </w:r>
-      <w:proofErr w:type="gramStart"/>
       <w:r>
         <w:rPr>
           <w:b/>
@@ -16487,7 +16161,6 @@
         </w:rPr>
         <w:t xml:space="preserve">  Assumptions</w:t>
       </w:r>
-      <w:proofErr w:type="gramEnd"/>
     </w:p>
     <w:p>
       <w:pPr>
@@ -16559,12 +16232,6 @@
           <w:b/>
         </w:rPr>
         <w:tab/>
-      </w:r>
-      <w:proofErr w:type="gramStart"/>
-      <w:r>
-        <w:rPr>
-          <w:b/>
-        </w:rPr>
         <w:t>4.2.5</w:t>
       </w:r>
       <w:r>
@@ -16579,7 +16246,6 @@
         </w:rPr>
         <w:t xml:space="preserve">  Responsibilities</w:t>
       </w:r>
-      <w:proofErr w:type="gramEnd"/>
     </w:p>
     <w:p>
       <w:pPr>
@@ -16675,7 +16341,6 @@
           <w:b/>
         </w:rPr>
       </w:pPr>
-      <w:proofErr w:type="gramStart"/>
       <w:r>
         <w:rPr>
           <w:rFonts w:eastAsia="Batang"/>
@@ -16704,7 +16369,6 @@
         </w:rPr>
         <w:t>Dependencies</w:t>
       </w:r>
-      <w:proofErr w:type="gramEnd"/>
     </w:p>
     <w:p>
       <w:pPr>
@@ -16760,7 +16424,6 @@
       <w:r>
         <w:tab/>
       </w:r>
-      <w:proofErr w:type="gramStart"/>
       <w:r>
         <w:rPr>
           <w:b/>
@@ -16783,14 +16446,7 @@
         <w:rPr>
           <w:b/>
         </w:rPr>
-        <w:t xml:space="preserve">  Subsystem</w:t>
-      </w:r>
-      <w:proofErr w:type="gramEnd"/>
-      <w:r>
-        <w:rPr>
-          <w:b/>
-        </w:rPr>
-        <w:t xml:space="preserve"> Inter-Layer</w:t>
+        <w:t xml:space="preserve">  Subsystem Inter-Layer</w:t>
       </w:r>
       <w:r>
         <w:rPr>
@@ -16813,7 +16469,7 @@
           <w:insideV w:val="single" w:sz="4" w:space="0" w:color="auto"/>
         </w:tblBorders>
         <w:tblLayout w:type="fixed"/>
-        <w:tblLook w:val="0000"/>
+        <w:tblLook w:val="0000" w:firstRow="0" w:lastRow="0" w:firstColumn="0" w:lastColumn="0" w:noHBand="0" w:noVBand="0"/>
       </w:tblPr>
       <w:tblGrid>
         <w:gridCol w:w="2752"/>
@@ -16956,14 +16612,12 @@
                 <w:rFonts w:eastAsia="Batang"/>
               </w:rPr>
             </w:pPr>
-            <w:proofErr w:type="spellStart"/>
             <w:r>
               <w:rPr>
                 <w:rFonts w:eastAsia="Batang"/>
               </w:rPr>
               <w:t>warningMessageListener</w:t>
             </w:r>
-            <w:proofErr w:type="spellEnd"/>
           </w:p>
         </w:tc>
         <w:tc>
@@ -17060,14 +16714,12 @@
                 <w:rFonts w:eastAsia="Batang"/>
               </w:rPr>
             </w:pPr>
-            <w:proofErr w:type="spellStart"/>
             <w:r>
               <w:rPr>
                 <w:rFonts w:eastAsia="Batang"/>
               </w:rPr>
               <w:t>broadcastMessage</w:t>
             </w:r>
-            <w:proofErr w:type="spellEnd"/>
           </w:p>
         </w:tc>
         <w:tc>
@@ -17213,12 +16865,6 @@
           <w:b/>
         </w:rPr>
         <w:tab/>
-      </w:r>
-      <w:proofErr w:type="gramStart"/>
-      <w:r>
-        <w:rPr>
-          <w:b/>
-        </w:rPr>
         <w:t>4.2.5</w:t>
       </w:r>
       <w:r>
@@ -17231,14 +16877,7 @@
         <w:rPr>
           <w:b/>
         </w:rPr>
-        <w:t xml:space="preserve">  Subsystem</w:t>
-      </w:r>
-      <w:proofErr w:type="gramEnd"/>
-      <w:r>
-        <w:rPr>
-          <w:b/>
-        </w:rPr>
-        <w:t xml:space="preserve"> Public Interfaces</w:t>
+        <w:t xml:space="preserve">  Subsystem Public Interfaces</w:t>
       </w:r>
     </w:p>
     <w:p>
@@ -17372,7 +17011,7 @@
       <w:pPr>
         <w:pStyle w:val="Heading2"/>
       </w:pPr>
-      <w:bookmarkStart w:id="37" w:name="_Toc374474532"/>
+      <w:bookmarkStart w:id="38" w:name="_Toc374474532"/>
       <w:r>
         <w:lastRenderedPageBreak/>
         <w:t>4.</w:t>
@@ -17384,7 +17023,7 @@
         <w:tab/>
         <w:t>Notification Layer</w:t>
       </w:r>
-      <w:bookmarkEnd w:id="37"/>
+      <w:bookmarkEnd w:id="38"/>
     </w:p>
     <w:p>
       <w:pPr>
@@ -17415,7 +17054,7 @@
                     </pic:cNvPicPr>
                   </pic:nvPicPr>
                   <pic:blipFill>
-                    <a:blip r:embed="rId16" cstate="print"/>
+                    <a:blip r:embed="rId17" cstate="print"/>
                     <a:srcRect/>
                     <a:stretch>
                       <a:fillRect/>
@@ -17494,7 +17133,7 @@
         </w:rPr>
         <w:tab/>
       </w:r>
-      <w:bookmarkStart w:id="38" w:name="_Toc374474533"/>
+      <w:bookmarkStart w:id="39" w:name="_Toc374474533"/>
       <w:r>
         <w:rPr>
           <w:rStyle w:val="Heading3Char"/>
@@ -17519,7 +17158,7 @@
         </w:rPr>
         <w:t>Overview</w:t>
       </w:r>
-      <w:bookmarkEnd w:id="38"/>
+      <w:bookmarkEnd w:id="39"/>
       <w:r>
         <w:t xml:space="preserve"> </w:t>
       </w:r>
@@ -17635,7 +17274,7 @@
         <w:lastRenderedPageBreak/>
         <w:tab/>
       </w:r>
-      <w:bookmarkStart w:id="39" w:name="_Toc374474534"/>
+      <w:bookmarkStart w:id="40" w:name="_Toc374474534"/>
       <w:r>
         <w:rPr>
           <w:sz w:val="24"/>
@@ -17672,7 +17311,7 @@
         <w:tab/>
         <w:t>Assumptions</w:t>
       </w:r>
-      <w:bookmarkEnd w:id="39"/>
+      <w:bookmarkEnd w:id="40"/>
     </w:p>
     <w:p>
       <w:pPr>
@@ -17780,7 +17419,7 @@
       <w:r>
         <w:tab/>
       </w:r>
-      <w:bookmarkStart w:id="40" w:name="_Toc374474535"/>
+      <w:bookmarkStart w:id="41" w:name="_Toc374474535"/>
       <w:r>
         <w:rPr>
           <w:sz w:val="24"/>
@@ -17817,7 +17456,7 @@
         <w:tab/>
         <w:t>Responsibilities</w:t>
       </w:r>
-      <w:bookmarkEnd w:id="40"/>
+      <w:bookmarkEnd w:id="41"/>
       <w:r>
         <w:rPr>
           <w:sz w:val="24"/>
@@ -17902,7 +17541,7 @@
         </w:rPr>
         <w:tab/>
       </w:r>
-      <w:bookmarkStart w:id="41" w:name="_Toc374474536"/>
+      <w:bookmarkStart w:id="42" w:name="_Toc374474536"/>
       <w:r>
         <w:rPr>
           <w:sz w:val="24"/>
@@ -17924,7 +17563,7 @@
         </w:rPr>
         <w:t>Dependencies</w:t>
       </w:r>
-      <w:bookmarkEnd w:id="41"/>
+      <w:bookmarkEnd w:id="42"/>
     </w:p>
     <w:p>
       <w:pPr>
@@ -17968,7 +17607,7 @@
       <w:r>
         <w:tab/>
       </w:r>
-      <w:bookmarkStart w:id="42" w:name="_Toc374474537"/>
+      <w:bookmarkStart w:id="43" w:name="_Toc374474537"/>
       <w:r>
         <w:rPr>
           <w:sz w:val="24"/>
@@ -17998,7 +17637,7 @@
         <w:tab/>
         <w:t>Subsystems</w:t>
       </w:r>
-      <w:bookmarkEnd w:id="42"/>
+      <w:bookmarkEnd w:id="43"/>
       <w:r>
         <w:rPr>
           <w:sz w:val="24"/>
@@ -18031,19 +17670,11 @@
         </w:rPr>
         <w:t xml:space="preserve">.1    </w:t>
       </w:r>
-      <w:proofErr w:type="gramStart"/>
-      <w:r>
-        <w:rPr>
-          <w:b/>
-        </w:rPr>
-        <w:t>On/</w:t>
-      </w:r>
-      <w:proofErr w:type="gramEnd"/>
-      <w:r>
-        <w:rPr>
-          <w:b/>
-        </w:rPr>
-        <w:t>Off Notification</w:t>
+      <w:r>
+        <w:rPr>
+          <w:b/>
+        </w:rPr>
+        <w:t>On/Off Notification</w:t>
       </w:r>
     </w:p>
     <w:p>
@@ -18103,7 +17734,7 @@
                     </pic:cNvPicPr>
                   </pic:nvPicPr>
                   <pic:blipFill>
-                    <a:blip r:embed="rId17" cstate="print"/>
+                    <a:blip r:embed="rId18" cstate="print"/>
                     <a:srcRect/>
                     <a:stretch>
                       <a:fillRect/>
@@ -18165,7 +17796,6 @@
       <w:r>
         <w:tab/>
       </w:r>
-      <w:proofErr w:type="gramStart"/>
       <w:r>
         <w:rPr>
           <w:b/>
@@ -18184,7 +17814,6 @@
         </w:rPr>
         <w:t xml:space="preserve">  Assumptions</w:t>
       </w:r>
-      <w:proofErr w:type="gramEnd"/>
     </w:p>
     <w:p>
       <w:pPr>
@@ -18265,12 +17894,6 @@
           <w:b/>
         </w:rPr>
         <w:tab/>
-      </w:r>
-      <w:proofErr w:type="gramStart"/>
-      <w:r>
-        <w:rPr>
-          <w:b/>
-        </w:rPr>
         <w:t>4.3.5</w:t>
       </w:r>
       <w:r>
@@ -18285,7 +17908,6 @@
         </w:rPr>
         <w:t xml:space="preserve">  Responsibilities</w:t>
       </w:r>
-      <w:proofErr w:type="gramEnd"/>
     </w:p>
     <w:p>
       <w:pPr>
@@ -18351,7 +17973,6 @@
           <w:b/>
         </w:rPr>
       </w:pPr>
-      <w:proofErr w:type="gramStart"/>
       <w:r>
         <w:rPr>
           <w:rFonts w:eastAsia="Batang"/>
@@ -18381,7 +18002,6 @@
         </w:rPr>
         <w:t>Dependencies</w:t>
       </w:r>
-      <w:proofErr w:type="gramEnd"/>
     </w:p>
     <w:p>
       <w:pPr>
@@ -18422,7 +18042,6 @@
       <w:r>
         <w:tab/>
       </w:r>
-      <w:proofErr w:type="gramStart"/>
       <w:r>
         <w:rPr>
           <w:b/>
@@ -18433,14 +18052,7 @@
         <w:rPr>
           <w:b/>
         </w:rPr>
-        <w:t xml:space="preserve">  Subsystem</w:t>
-      </w:r>
-      <w:proofErr w:type="gramEnd"/>
-      <w:r>
-        <w:rPr>
-          <w:b/>
-        </w:rPr>
-        <w:t xml:space="preserve"> Inter-Layer</w:t>
+        <w:t xml:space="preserve">  Subsystem Inter-Layer</w:t>
       </w:r>
       <w:r>
         <w:rPr>
@@ -18463,7 +18075,7 @@
           <w:insideV w:val="single" w:sz="4" w:space="0" w:color="auto"/>
         </w:tblBorders>
         <w:tblLayout w:type="fixed"/>
-        <w:tblLook w:val="0000"/>
+        <w:tblLook w:val="0000" w:firstRow="0" w:lastRow="0" w:firstColumn="0" w:lastColumn="0" w:noHBand="0" w:noVBand="0"/>
       </w:tblPr>
       <w:tblGrid>
         <w:gridCol w:w="2752"/>
@@ -18601,11 +18213,9 @@
             </w:tcBorders>
           </w:tcPr>
           <w:p>
-            <w:proofErr w:type="spellStart"/>
             <w:r>
               <w:t>notificationListener</w:t>
             </w:r>
-            <w:proofErr w:type="spellEnd"/>
           </w:p>
         </w:tc>
         <w:tc>
@@ -18724,26 +18334,13 @@
           <w:b/>
         </w:rPr>
         <w:tab/>
-      </w:r>
-      <w:proofErr w:type="gramStart"/>
-      <w:r>
-        <w:rPr>
-          <w:b/>
-        </w:rPr>
         <w:t>4.3.5.1.5</w:t>
       </w:r>
       <w:r>
         <w:rPr>
           <w:b/>
         </w:rPr>
-        <w:t xml:space="preserve">  Subsystem</w:t>
-      </w:r>
-      <w:proofErr w:type="gramEnd"/>
-      <w:r>
-        <w:rPr>
-          <w:b/>
-        </w:rPr>
-        <w:t xml:space="preserve"> Public Interfaces</w:t>
+        <w:t xml:space="preserve">  Subsystem Public Interfaces</w:t>
       </w:r>
     </w:p>
     <w:tbl>
@@ -18760,7 +18357,7 @@
           <w:insideV w:val="single" w:sz="4" w:space="0" w:color="auto"/>
         </w:tblBorders>
         <w:tblLayout w:type="fixed"/>
-        <w:tblLook w:val="0000"/>
+        <w:tblLook w:val="0000" w:firstRow="0" w:lastRow="0" w:firstColumn="0" w:lastColumn="0" w:noHBand="0" w:noVBand="0"/>
       </w:tblPr>
       <w:tblGrid>
         <w:gridCol w:w="2752"/>
@@ -18898,11 +18495,9 @@
             </w:tcBorders>
           </w:tcPr>
           <w:p>
-            <w:proofErr w:type="spellStart"/>
             <w:r>
               <w:t>systemOnOff</w:t>
             </w:r>
-            <w:proofErr w:type="spellEnd"/>
           </w:p>
         </w:tc>
         <w:tc>
@@ -19079,7 +18674,7 @@
                     </pic:cNvPicPr>
                   </pic:nvPicPr>
                   <pic:blipFill>
-                    <a:blip r:embed="rId18" cstate="print"/>
+                    <a:blip r:embed="rId19" cstate="print"/>
                     <a:srcRect/>
                     <a:stretch>
                       <a:fillRect/>
@@ -19144,7 +18739,6 @@
       <w:r>
         <w:tab/>
       </w:r>
-      <w:proofErr w:type="gramStart"/>
       <w:r>
         <w:rPr>
           <w:b/>
@@ -19163,7 +18757,6 @@
         </w:rPr>
         <w:t xml:space="preserve">  Assumptions</w:t>
       </w:r>
-      <w:proofErr w:type="gramEnd"/>
     </w:p>
     <w:p>
       <w:pPr>
@@ -19245,12 +18838,6 @@
           <w:b/>
         </w:rPr>
         <w:tab/>
-      </w:r>
-      <w:proofErr w:type="gramStart"/>
-      <w:r>
-        <w:rPr>
-          <w:b/>
-        </w:rPr>
         <w:t>4.3.5</w:t>
       </w:r>
       <w:r>
@@ -19265,7 +18852,6 @@
         </w:rPr>
         <w:t xml:space="preserve">  Responsibilities</w:t>
       </w:r>
-      <w:proofErr w:type="gramEnd"/>
     </w:p>
     <w:p>
       <w:pPr>
@@ -19309,14 +18895,12 @@
           <w:b/>
         </w:rPr>
       </w:pPr>
-      <w:proofErr w:type="gramStart"/>
       <w:r>
         <w:rPr>
           <w:b/>
         </w:rPr>
         <w:t>4.3.5.2.3  Dependencies</w:t>
       </w:r>
-      <w:proofErr w:type="gramEnd"/>
     </w:p>
     <w:p>
       <w:pPr>
@@ -19357,7 +18941,6 @@
       <w:r>
         <w:tab/>
       </w:r>
-      <w:proofErr w:type="gramStart"/>
       <w:r>
         <w:rPr>
           <w:b/>
@@ -19374,14 +18957,7 @@
         <w:rPr>
           <w:b/>
         </w:rPr>
-        <w:t>.4  Subsystem</w:t>
-      </w:r>
-      <w:proofErr w:type="gramEnd"/>
-      <w:r>
-        <w:rPr>
-          <w:b/>
-        </w:rPr>
-        <w:t xml:space="preserve"> Inter-Layer</w:t>
+        <w:t>.4  Subsystem Inter-Layer</w:t>
       </w:r>
       <w:r>
         <w:rPr>
@@ -19404,7 +18980,7 @@
           <w:insideV w:val="single" w:sz="4" w:space="0" w:color="auto"/>
         </w:tblBorders>
         <w:tblLayout w:type="fixed"/>
-        <w:tblLook w:val="0000"/>
+        <w:tblLook w:val="0000" w:firstRow="0" w:lastRow="0" w:firstColumn="0" w:lastColumn="0" w:noHBand="0" w:noVBand="0"/>
       </w:tblPr>
       <w:tblGrid>
         <w:gridCol w:w="2752"/>
@@ -19542,11 +19118,9 @@
             </w:tcBorders>
           </w:tcPr>
           <w:p>
-            <w:proofErr w:type="spellStart"/>
             <w:r>
               <w:t>notificationListener</w:t>
             </w:r>
-            <w:proofErr w:type="spellEnd"/>
           </w:p>
         </w:tc>
         <w:tc>
@@ -19670,26 +19244,13 @@
           <w:b/>
         </w:rPr>
         <w:tab/>
-      </w:r>
-      <w:proofErr w:type="gramStart"/>
-      <w:r>
-        <w:rPr>
-          <w:b/>
-        </w:rPr>
         <w:t>4.3.5</w:t>
       </w:r>
       <w:r>
         <w:rPr>
           <w:b/>
         </w:rPr>
-        <w:t>.2.5  Subsystem</w:t>
-      </w:r>
-      <w:proofErr w:type="gramEnd"/>
-      <w:r>
-        <w:rPr>
-          <w:b/>
-        </w:rPr>
-        <w:t xml:space="preserve"> Public Interfaces</w:t>
+        <w:t>.2.5  Subsystem Public Interfaces</w:t>
       </w:r>
     </w:p>
     <w:tbl>
@@ -19706,7 +19267,7 @@
           <w:insideV w:val="single" w:sz="4" w:space="0" w:color="auto"/>
         </w:tblBorders>
         <w:tblLayout w:type="fixed"/>
-        <w:tblLook w:val="0000"/>
+        <w:tblLook w:val="0000" w:firstRow="0" w:lastRow="0" w:firstColumn="0" w:lastColumn="0" w:noHBand="0" w:noVBand="0"/>
       </w:tblPr>
       <w:tblGrid>
         <w:gridCol w:w="2752"/>
@@ -19844,11 +19405,9 @@
             </w:tcBorders>
           </w:tcPr>
           <w:p>
-            <w:proofErr w:type="spellStart"/>
             <w:r>
               <w:t>objectNotification</w:t>
             </w:r>
-            <w:proofErr w:type="spellEnd"/>
           </w:p>
         </w:tc>
         <w:tc>
@@ -20123,7 +19682,7 @@
                     </pic:cNvPicPr>
                   </pic:nvPicPr>
                   <pic:blipFill>
-                    <a:blip r:embed="rId19" cstate="print"/>
+                    <a:blip r:embed="rId20" cstate="print"/>
                     <a:srcRect/>
                     <a:stretch>
                       <a:fillRect/>
@@ -20205,7 +19764,6 @@
       <w:r>
         <w:tab/>
       </w:r>
-      <w:proofErr w:type="gramStart"/>
       <w:r>
         <w:rPr>
           <w:b/>
@@ -20224,7 +19782,6 @@
         </w:rPr>
         <w:t xml:space="preserve">  Assumptions</w:t>
       </w:r>
-      <w:proofErr w:type="gramEnd"/>
     </w:p>
     <w:p>
       <w:pPr>
@@ -20294,12 +19851,6 @@
           <w:b/>
         </w:rPr>
         <w:tab/>
-      </w:r>
-      <w:proofErr w:type="gramStart"/>
-      <w:r>
-        <w:rPr>
-          <w:b/>
-        </w:rPr>
         <w:t>4.3.5</w:t>
       </w:r>
       <w:r>
@@ -20314,7 +19865,6 @@
         </w:rPr>
         <w:t xml:space="preserve">  Responsibilities</w:t>
       </w:r>
-      <w:proofErr w:type="gramEnd"/>
     </w:p>
     <w:p>
       <w:pPr>
@@ -20363,7 +19913,6 @@
           <w:b/>
         </w:rPr>
       </w:pPr>
-      <w:proofErr w:type="gramStart"/>
       <w:r>
         <w:rPr>
           <w:b/>
@@ -20388,7 +19937,6 @@
         </w:rPr>
         <w:t>Dependencies</w:t>
       </w:r>
-      <w:proofErr w:type="gramEnd"/>
     </w:p>
     <w:p>
       <w:pPr>
@@ -20431,7 +19979,6 @@
       <w:r>
         <w:tab/>
       </w:r>
-      <w:proofErr w:type="gramStart"/>
       <w:r>
         <w:rPr>
           <w:b/>
@@ -20460,14 +20007,7 @@
         <w:rPr>
           <w:b/>
         </w:rPr>
-        <w:t>Subsystem</w:t>
-      </w:r>
-      <w:proofErr w:type="gramEnd"/>
-      <w:r>
-        <w:rPr>
-          <w:b/>
-        </w:rPr>
-        <w:t xml:space="preserve"> Inter-Layer</w:t>
+        <w:t>Subsystem Inter-Layer</w:t>
       </w:r>
       <w:r>
         <w:rPr>
@@ -20490,7 +20030,7 @@
           <w:insideV w:val="single" w:sz="4" w:space="0" w:color="auto"/>
         </w:tblBorders>
         <w:tblLayout w:type="fixed"/>
-        <w:tblLook w:val="0000"/>
+        <w:tblLook w:val="0000" w:firstRow="0" w:lastRow="0" w:firstColumn="0" w:lastColumn="0" w:noHBand="0" w:noVBand="0"/>
       </w:tblPr>
       <w:tblGrid>
         <w:gridCol w:w="2752"/>
@@ -20628,11 +20168,9 @@
             </w:tcBorders>
           </w:tcPr>
           <w:p>
-            <w:proofErr w:type="spellStart"/>
             <w:r>
               <w:t>notificationListener</w:t>
             </w:r>
-            <w:proofErr w:type="spellEnd"/>
           </w:p>
         </w:tc>
         <w:tc>
@@ -20756,12 +20294,6 @@
           <w:b/>
         </w:rPr>
         <w:tab/>
-      </w:r>
-      <w:proofErr w:type="gramStart"/>
-      <w:r>
-        <w:rPr>
-          <w:b/>
-        </w:rPr>
         <w:t>4.3.5</w:t>
       </w:r>
       <w:r>
@@ -20780,14 +20312,7 @@
         <w:rPr>
           <w:b/>
         </w:rPr>
-        <w:t xml:space="preserve">  Subsystem</w:t>
-      </w:r>
-      <w:proofErr w:type="gramEnd"/>
-      <w:r>
-        <w:rPr>
-          <w:b/>
-        </w:rPr>
-        <w:t xml:space="preserve"> Public Interfaces</w:t>
+        <w:t xml:space="preserve">  Subsystem Public Interfaces</w:t>
       </w:r>
     </w:p>
     <w:tbl>
@@ -20804,7 +20329,7 @@
           <w:insideV w:val="single" w:sz="4" w:space="0" w:color="auto"/>
         </w:tblBorders>
         <w:tblLayout w:type="fixed"/>
-        <w:tblLook w:val="0000"/>
+        <w:tblLook w:val="0000" w:firstRow="0" w:lastRow="0" w:firstColumn="0" w:lastColumn="0" w:noHBand="0" w:noVBand="0"/>
       </w:tblPr>
       <w:tblGrid>
         <w:gridCol w:w="2752"/>
@@ -20942,11 +20467,9 @@
             </w:tcBorders>
           </w:tcPr>
           <w:p>
-            <w:proofErr w:type="spellStart"/>
             <w:r>
               <w:t>batteryNotification</w:t>
             </w:r>
-            <w:proofErr w:type="spellEnd"/>
           </w:p>
         </w:tc>
         <w:tc>
@@ -21044,12 +20567,12 @@
       <w:pPr>
         <w:pStyle w:val="Heading1"/>
       </w:pPr>
-      <w:bookmarkStart w:id="43" w:name="_Toc374474538"/>
+      <w:bookmarkStart w:id="44" w:name="_Toc374474538"/>
       <w:r>
         <w:lastRenderedPageBreak/>
         <w:t>5.  Inter-Subsystem Data Flow</w:t>
       </w:r>
-      <w:bookmarkEnd w:id="43"/>
+      <w:bookmarkEnd w:id="44"/>
     </w:p>
     <w:p>
       <w:pPr>
@@ -21058,14 +20581,14 @@
           <w:rFonts w:eastAsia="Batang"/>
         </w:rPr>
       </w:pPr>
-      <w:bookmarkStart w:id="44" w:name="_Toc374474539"/>
+      <w:bookmarkStart w:id="45" w:name="_Toc374474539"/>
       <w:r>
         <w:rPr>
           <w:rFonts w:eastAsia="Batang"/>
         </w:rPr>
         <w:t>5.1 Inter-Subsystem Data Flow Section</w:t>
       </w:r>
-      <w:bookmarkEnd w:id="44"/>
+      <w:bookmarkEnd w:id="45"/>
     </w:p>
     <w:p>
       <w:pPr>
@@ -21112,7 +20635,7 @@
                     </pic:cNvPicPr>
                   </pic:nvPicPr>
                   <pic:blipFill>
-                    <a:blip r:embed="rId20" cstate="print"/>
+                    <a:blip r:embed="rId21" cstate="print"/>
                     <a:srcRect/>
                     <a:stretch>
                       <a:fillRect/>
@@ -21151,7 +20674,7 @@
           <w:szCs w:val="20"/>
         </w:rPr>
       </w:pPr>
-      <w:bookmarkStart w:id="45" w:name="_Ref73420844"/>
+      <w:bookmarkStart w:id="46" w:name="_Ref73420844"/>
       <w:r>
         <w:rPr>
           <w:rFonts w:eastAsia="Batang"/>
@@ -21242,7 +20765,7 @@
         </w:rPr>
         <w:fldChar w:fldCharType="end"/>
       </w:r>
-      <w:bookmarkEnd w:id="45"/>
+      <w:bookmarkEnd w:id="46"/>
       <w:r>
         <w:rPr>
           <w:rFonts w:ascii="Times New Roman" w:hAnsi="Times New Roman"/>
@@ -21278,7 +20801,7 @@
           <w:left w:w="0" w:type="dxa"/>
           <w:right w:w="0" w:type="dxa"/>
         </w:tblCellMar>
-        <w:tblLook w:val="0000"/>
+        <w:tblLook w:val="0000" w:firstRow="0" w:lastRow="0" w:firstColumn="0" w:lastColumn="0" w:noHBand="0" w:noVBand="0"/>
       </w:tblPr>
       <w:tblGrid>
         <w:gridCol w:w="1491"/>
@@ -23811,7 +23334,7 @@
           <w:left w:w="0" w:type="dxa"/>
           <w:right w:w="0" w:type="dxa"/>
         </w:tblCellMar>
-        <w:tblLook w:val="0000"/>
+        <w:tblLook w:val="0000" w:firstRow="0" w:lastRow="0" w:firstColumn="0" w:lastColumn="0" w:noHBand="0" w:noVBand="0"/>
       </w:tblPr>
       <w:tblGrid>
         <w:gridCol w:w="2312"/>
@@ -24526,11 +24049,11 @@
         <w:pStyle w:val="Heading1"/>
         <w:spacing w:before="720"/>
       </w:pPr>
-      <w:bookmarkStart w:id="46" w:name="_Toc374474540"/>
+      <w:bookmarkStart w:id="47" w:name="_Toc374474540"/>
       <w:r>
         <w:t>6.  Requirements Mapping</w:t>
       </w:r>
-      <w:bookmarkEnd w:id="46"/>
+      <w:bookmarkEnd w:id="47"/>
     </w:p>
     <w:tbl>
       <w:tblPr>
@@ -24546,7 +24069,7 @@
           <w:insideV w:val="single" w:sz="8" w:space="0" w:color="4BACC6"/>
         </w:tblBorders>
         <w:tblLayout w:type="fixed"/>
-        <w:tblLook w:val="04A0"/>
+        <w:tblLook w:val="04A0" w:firstRow="1" w:lastRow="0" w:firstColumn="1" w:lastColumn="0" w:noHBand="0" w:noVBand="1"/>
       </w:tblPr>
       <w:tblGrid>
         <w:gridCol w:w="1132"/>
@@ -26486,7 +26009,7 @@
         <w:pStyle w:val="Heading1"/>
         <w:spacing w:before="720"/>
       </w:pPr>
-      <w:bookmarkStart w:id="47" w:name="_Toc374474541"/>
+      <w:bookmarkStart w:id="48" w:name="_Toc374474541"/>
     </w:p>
     <w:p>
       <w:pPr>
@@ -26517,7 +26040,7 @@
         <w:pStyle w:val="Heading1"/>
         <w:spacing w:before="720"/>
       </w:pPr>
-      <w:commentRangeStart w:id="48"/>
+      <w:commentRangeStart w:id="49"/>
       <w:r>
         <w:lastRenderedPageBreak/>
         <w:t>7</w:t>
@@ -26525,22 +26048,22 @@
       <w:r>
         <w:t>.  Operating System Dependencies</w:t>
       </w:r>
-      <w:bookmarkEnd w:id="47"/>
-      <w:commentRangeEnd w:id="48"/>
+      <w:bookmarkEnd w:id="48"/>
+      <w:commentRangeEnd w:id="49"/>
       <w:r>
         <w:rPr>
           <w:rStyle w:val="CommentReference"/>
           <w:b w:val="0"/>
           <w:bCs w:val="0"/>
         </w:rPr>
-        <w:commentReference w:id="48"/>
+        <w:commentReference w:id="49"/>
       </w:r>
     </w:p>
     <w:p>
       <w:pPr>
         <w:pStyle w:val="Heading2"/>
       </w:pPr>
-      <w:bookmarkStart w:id="49" w:name="_Toc374474542"/>
+      <w:bookmarkStart w:id="50" w:name="_Toc374474542"/>
       <w:r>
         <w:t>7.1</w:t>
       </w:r>
@@ -26571,11 +26094,9 @@
       <w:r>
         <w:t xml:space="preserve"> such as an </w:t>
       </w:r>
-      <w:proofErr w:type="spellStart"/>
       <w:r>
         <w:t>Arduino</w:t>
       </w:r>
-      <w:proofErr w:type="spellEnd"/>
       <w:r>
         <w:t xml:space="preserve"> microcontroller</w:t>
       </w:r>
@@ -26593,8 +26114,8 @@
       <w:pPr>
         <w:pStyle w:val="Heading2"/>
       </w:pPr>
-      <w:bookmarkStart w:id="50" w:name="_Toc374474543"/>
-      <w:bookmarkEnd w:id="49"/>
+      <w:bookmarkStart w:id="51" w:name="_Toc374474543"/>
+      <w:bookmarkEnd w:id="50"/>
       <w:r>
         <w:t>7</w:t>
       </w:r>
@@ -26610,7 +26131,7 @@
       <w:r>
         <w:t xml:space="preserve"> Layer</w:t>
       </w:r>
-      <w:bookmarkEnd w:id="50"/>
+      <w:bookmarkEnd w:id="51"/>
     </w:p>
     <w:p>
       <w:r>
@@ -26688,7 +26209,7 @@
         <w:pStyle w:val="Heading2"/>
         <w:ind w:left="0" w:firstLine="0"/>
       </w:pPr>
-      <w:bookmarkStart w:id="51" w:name="_Toc374474544"/>
+      <w:bookmarkStart w:id="52" w:name="_Toc374474544"/>
       <w:r>
         <w:t>7</w:t>
       </w:r>
@@ -26699,7 +26220,7 @@
         <w:tab/>
         <w:t>Notification Layer</w:t>
       </w:r>
-      <w:bookmarkEnd w:id="51"/>
+      <w:bookmarkEnd w:id="52"/>
     </w:p>
     <w:p>
       <w:r>
@@ -26756,7 +26277,7 @@
         <w:pStyle w:val="Heading1"/>
         <w:spacing w:before="720"/>
       </w:pPr>
-      <w:bookmarkStart w:id="52" w:name="_Toc374474545"/>
+      <w:bookmarkStart w:id="53" w:name="_Toc374474545"/>
       <w:r>
         <w:lastRenderedPageBreak/>
         <w:t>8</w:t>
@@ -26764,7 +26285,7 @@
       <w:r>
         <w:t>. Testing Considerations</w:t>
       </w:r>
-      <w:bookmarkEnd w:id="52"/>
+      <w:bookmarkEnd w:id="53"/>
     </w:p>
     <w:p>
       <w:pPr>
@@ -26827,7 +26348,7 @@
         </w:rPr>
         <w:t xml:space="preserve"> each layer in the architecture.</w:t>
       </w:r>
-      <w:bookmarkStart w:id="53" w:name="_Toc263962724"/>
+      <w:bookmarkStart w:id="54" w:name="_Toc263962724"/>
     </w:p>
     <w:p>
       <w:pPr>
@@ -26836,7 +26357,7 @@
           <w:rFonts w:eastAsia="Batang"/>
         </w:rPr>
       </w:pPr>
-      <w:bookmarkStart w:id="54" w:name="_Toc374474546"/>
+      <w:bookmarkStart w:id="55" w:name="_Toc374474546"/>
       <w:r>
         <w:t>8</w:t>
       </w:r>
@@ -26847,8 +26368,8 @@
         <w:tab/>
         <w:t>Overall Considerations</w:t>
       </w:r>
-      <w:bookmarkEnd w:id="53"/>
       <w:bookmarkEnd w:id="54"/>
+      <w:bookmarkEnd w:id="55"/>
     </w:p>
     <w:p>
       <w:pPr>
@@ -26867,20 +26388,19 @@
           <w:vanish/>
         </w:rPr>
       </w:pPr>
-      <w:bookmarkStart w:id="55" w:name="_Toc373624418"/>
-      <w:bookmarkStart w:id="56" w:name="_Toc374200710"/>
-      <w:bookmarkStart w:id="57" w:name="_Toc374200869"/>
-      <w:bookmarkStart w:id="58" w:name="_Toc374200939"/>
-      <w:bookmarkStart w:id="59" w:name="_Toc374201007"/>
-      <w:bookmarkStart w:id="60" w:name="_Toc374201075"/>
-      <w:bookmarkStart w:id="61" w:name="_Toc374201259"/>
-      <w:bookmarkStart w:id="62" w:name="_Toc374389387"/>
-      <w:bookmarkStart w:id="63" w:name="_Toc374389453"/>
-      <w:bookmarkStart w:id="64" w:name="_Toc374389519"/>
-      <w:bookmarkStart w:id="65" w:name="_Toc374389585"/>
-      <w:bookmarkStart w:id="66" w:name="_Toc374389651"/>
-      <w:bookmarkStart w:id="67" w:name="_Toc374474547"/>
-      <w:bookmarkEnd w:id="55"/>
+      <w:bookmarkStart w:id="56" w:name="_Toc373624418"/>
+      <w:bookmarkStart w:id="57" w:name="_Toc374200710"/>
+      <w:bookmarkStart w:id="58" w:name="_Toc374200869"/>
+      <w:bookmarkStart w:id="59" w:name="_Toc374200939"/>
+      <w:bookmarkStart w:id="60" w:name="_Toc374201007"/>
+      <w:bookmarkStart w:id="61" w:name="_Toc374201075"/>
+      <w:bookmarkStart w:id="62" w:name="_Toc374201259"/>
+      <w:bookmarkStart w:id="63" w:name="_Toc374389387"/>
+      <w:bookmarkStart w:id="64" w:name="_Toc374389453"/>
+      <w:bookmarkStart w:id="65" w:name="_Toc374389519"/>
+      <w:bookmarkStart w:id="66" w:name="_Toc374389585"/>
+      <w:bookmarkStart w:id="67" w:name="_Toc374389651"/>
+      <w:bookmarkStart w:id="68" w:name="_Toc374474547"/>
       <w:bookmarkEnd w:id="56"/>
       <w:bookmarkEnd w:id="57"/>
       <w:bookmarkEnd w:id="58"/>
@@ -26893,6 +26413,7 @@
       <w:bookmarkEnd w:id="65"/>
       <w:bookmarkEnd w:id="66"/>
       <w:bookmarkEnd w:id="67"/>
+      <w:bookmarkEnd w:id="68"/>
     </w:p>
     <w:p>
       <w:pPr>
@@ -26911,19 +26432,18 @@
           <w:vanish/>
         </w:rPr>
       </w:pPr>
-      <w:bookmarkStart w:id="68" w:name="_Toc374200711"/>
-      <w:bookmarkStart w:id="69" w:name="_Toc374200870"/>
-      <w:bookmarkStart w:id="70" w:name="_Toc374200940"/>
-      <w:bookmarkStart w:id="71" w:name="_Toc374201008"/>
-      <w:bookmarkStart w:id="72" w:name="_Toc374201076"/>
-      <w:bookmarkStart w:id="73" w:name="_Toc374201260"/>
-      <w:bookmarkStart w:id="74" w:name="_Toc374389388"/>
-      <w:bookmarkStart w:id="75" w:name="_Toc374389454"/>
-      <w:bookmarkStart w:id="76" w:name="_Toc374389520"/>
-      <w:bookmarkStart w:id="77" w:name="_Toc374389586"/>
-      <w:bookmarkStart w:id="78" w:name="_Toc374389652"/>
-      <w:bookmarkStart w:id="79" w:name="_Toc374474548"/>
-      <w:bookmarkEnd w:id="68"/>
+      <w:bookmarkStart w:id="69" w:name="_Toc374200711"/>
+      <w:bookmarkStart w:id="70" w:name="_Toc374200870"/>
+      <w:bookmarkStart w:id="71" w:name="_Toc374200940"/>
+      <w:bookmarkStart w:id="72" w:name="_Toc374201008"/>
+      <w:bookmarkStart w:id="73" w:name="_Toc374201076"/>
+      <w:bookmarkStart w:id="74" w:name="_Toc374201260"/>
+      <w:bookmarkStart w:id="75" w:name="_Toc374389388"/>
+      <w:bookmarkStart w:id="76" w:name="_Toc374389454"/>
+      <w:bookmarkStart w:id="77" w:name="_Toc374389520"/>
+      <w:bookmarkStart w:id="78" w:name="_Toc374389586"/>
+      <w:bookmarkStart w:id="79" w:name="_Toc374389652"/>
+      <w:bookmarkStart w:id="80" w:name="_Toc374474548"/>
       <w:bookmarkEnd w:id="69"/>
       <w:bookmarkEnd w:id="70"/>
       <w:bookmarkEnd w:id="71"/>
@@ -26935,6 +26455,7 @@
       <w:bookmarkEnd w:id="77"/>
       <w:bookmarkEnd w:id="78"/>
       <w:bookmarkEnd w:id="79"/>
+      <w:bookmarkEnd w:id="80"/>
     </w:p>
     <w:p>
       <w:pPr>
@@ -26953,19 +26474,18 @@
           <w:vanish/>
         </w:rPr>
       </w:pPr>
-      <w:bookmarkStart w:id="80" w:name="_Toc374200712"/>
-      <w:bookmarkStart w:id="81" w:name="_Toc374200871"/>
-      <w:bookmarkStart w:id="82" w:name="_Toc374200941"/>
-      <w:bookmarkStart w:id="83" w:name="_Toc374201009"/>
-      <w:bookmarkStart w:id="84" w:name="_Toc374201077"/>
-      <w:bookmarkStart w:id="85" w:name="_Toc374201261"/>
-      <w:bookmarkStart w:id="86" w:name="_Toc374389389"/>
-      <w:bookmarkStart w:id="87" w:name="_Toc374389455"/>
-      <w:bookmarkStart w:id="88" w:name="_Toc374389521"/>
-      <w:bookmarkStart w:id="89" w:name="_Toc374389587"/>
-      <w:bookmarkStart w:id="90" w:name="_Toc374389653"/>
-      <w:bookmarkStart w:id="91" w:name="_Toc374474549"/>
-      <w:bookmarkEnd w:id="80"/>
+      <w:bookmarkStart w:id="81" w:name="_Toc374200712"/>
+      <w:bookmarkStart w:id="82" w:name="_Toc374200871"/>
+      <w:bookmarkStart w:id="83" w:name="_Toc374200941"/>
+      <w:bookmarkStart w:id="84" w:name="_Toc374201009"/>
+      <w:bookmarkStart w:id="85" w:name="_Toc374201077"/>
+      <w:bookmarkStart w:id="86" w:name="_Toc374201261"/>
+      <w:bookmarkStart w:id="87" w:name="_Toc374389389"/>
+      <w:bookmarkStart w:id="88" w:name="_Toc374389455"/>
+      <w:bookmarkStart w:id="89" w:name="_Toc374389521"/>
+      <w:bookmarkStart w:id="90" w:name="_Toc374389587"/>
+      <w:bookmarkStart w:id="91" w:name="_Toc374389653"/>
+      <w:bookmarkStart w:id="92" w:name="_Toc374474549"/>
       <w:bookmarkEnd w:id="81"/>
       <w:bookmarkEnd w:id="82"/>
       <w:bookmarkEnd w:id="83"/>
@@ -26977,6 +26497,7 @@
       <w:bookmarkEnd w:id="89"/>
       <w:bookmarkEnd w:id="90"/>
       <w:bookmarkEnd w:id="91"/>
+      <w:bookmarkEnd w:id="92"/>
     </w:p>
     <w:p>
       <w:pPr>
@@ -26995,19 +26516,18 @@
           <w:vanish/>
         </w:rPr>
       </w:pPr>
-      <w:bookmarkStart w:id="92" w:name="_Toc374200713"/>
-      <w:bookmarkStart w:id="93" w:name="_Toc374200872"/>
-      <w:bookmarkStart w:id="94" w:name="_Toc374200942"/>
-      <w:bookmarkStart w:id="95" w:name="_Toc374201010"/>
-      <w:bookmarkStart w:id="96" w:name="_Toc374201078"/>
-      <w:bookmarkStart w:id="97" w:name="_Toc374201262"/>
-      <w:bookmarkStart w:id="98" w:name="_Toc374389390"/>
-      <w:bookmarkStart w:id="99" w:name="_Toc374389456"/>
-      <w:bookmarkStart w:id="100" w:name="_Toc374389522"/>
-      <w:bookmarkStart w:id="101" w:name="_Toc374389588"/>
-      <w:bookmarkStart w:id="102" w:name="_Toc374389654"/>
-      <w:bookmarkStart w:id="103" w:name="_Toc374474550"/>
-      <w:bookmarkEnd w:id="92"/>
+      <w:bookmarkStart w:id="93" w:name="_Toc374200713"/>
+      <w:bookmarkStart w:id="94" w:name="_Toc374200872"/>
+      <w:bookmarkStart w:id="95" w:name="_Toc374200942"/>
+      <w:bookmarkStart w:id="96" w:name="_Toc374201010"/>
+      <w:bookmarkStart w:id="97" w:name="_Toc374201078"/>
+      <w:bookmarkStart w:id="98" w:name="_Toc374201262"/>
+      <w:bookmarkStart w:id="99" w:name="_Toc374389390"/>
+      <w:bookmarkStart w:id="100" w:name="_Toc374389456"/>
+      <w:bookmarkStart w:id="101" w:name="_Toc374389522"/>
+      <w:bookmarkStart w:id="102" w:name="_Toc374389588"/>
+      <w:bookmarkStart w:id="103" w:name="_Toc374389654"/>
+      <w:bookmarkStart w:id="104" w:name="_Toc374474550"/>
       <w:bookmarkEnd w:id="93"/>
       <w:bookmarkEnd w:id="94"/>
       <w:bookmarkEnd w:id="95"/>
@@ -27019,6 +26539,7 @@
       <w:bookmarkEnd w:id="101"/>
       <w:bookmarkEnd w:id="102"/>
       <w:bookmarkEnd w:id="103"/>
+      <w:bookmarkEnd w:id="104"/>
     </w:p>
     <w:p>
       <w:pPr>
@@ -27037,19 +26558,18 @@
           <w:vanish/>
         </w:rPr>
       </w:pPr>
-      <w:bookmarkStart w:id="104" w:name="_Toc374200714"/>
-      <w:bookmarkStart w:id="105" w:name="_Toc374200873"/>
-      <w:bookmarkStart w:id="106" w:name="_Toc374200943"/>
-      <w:bookmarkStart w:id="107" w:name="_Toc374201011"/>
-      <w:bookmarkStart w:id="108" w:name="_Toc374201079"/>
-      <w:bookmarkStart w:id="109" w:name="_Toc374201263"/>
-      <w:bookmarkStart w:id="110" w:name="_Toc374389391"/>
-      <w:bookmarkStart w:id="111" w:name="_Toc374389457"/>
-      <w:bookmarkStart w:id="112" w:name="_Toc374389523"/>
-      <w:bookmarkStart w:id="113" w:name="_Toc374389589"/>
-      <w:bookmarkStart w:id="114" w:name="_Toc374389655"/>
-      <w:bookmarkStart w:id="115" w:name="_Toc374474551"/>
-      <w:bookmarkEnd w:id="104"/>
+      <w:bookmarkStart w:id="105" w:name="_Toc374200714"/>
+      <w:bookmarkStart w:id="106" w:name="_Toc374200873"/>
+      <w:bookmarkStart w:id="107" w:name="_Toc374200943"/>
+      <w:bookmarkStart w:id="108" w:name="_Toc374201011"/>
+      <w:bookmarkStart w:id="109" w:name="_Toc374201079"/>
+      <w:bookmarkStart w:id="110" w:name="_Toc374201263"/>
+      <w:bookmarkStart w:id="111" w:name="_Toc374389391"/>
+      <w:bookmarkStart w:id="112" w:name="_Toc374389457"/>
+      <w:bookmarkStart w:id="113" w:name="_Toc374389523"/>
+      <w:bookmarkStart w:id="114" w:name="_Toc374389589"/>
+      <w:bookmarkStart w:id="115" w:name="_Toc374389655"/>
+      <w:bookmarkStart w:id="116" w:name="_Toc374474551"/>
       <w:bookmarkEnd w:id="105"/>
       <w:bookmarkEnd w:id="106"/>
       <w:bookmarkEnd w:id="107"/>
@@ -27061,6 +26581,7 @@
       <w:bookmarkEnd w:id="113"/>
       <w:bookmarkEnd w:id="114"/>
       <w:bookmarkEnd w:id="115"/>
+      <w:bookmarkEnd w:id="116"/>
     </w:p>
     <w:p>
       <w:pPr>
@@ -27079,19 +26600,18 @@
           <w:vanish/>
         </w:rPr>
       </w:pPr>
-      <w:bookmarkStart w:id="116" w:name="_Toc374200715"/>
-      <w:bookmarkStart w:id="117" w:name="_Toc374200874"/>
-      <w:bookmarkStart w:id="118" w:name="_Toc374200944"/>
-      <w:bookmarkStart w:id="119" w:name="_Toc374201012"/>
-      <w:bookmarkStart w:id="120" w:name="_Toc374201080"/>
-      <w:bookmarkStart w:id="121" w:name="_Toc374201264"/>
-      <w:bookmarkStart w:id="122" w:name="_Toc374389392"/>
-      <w:bookmarkStart w:id="123" w:name="_Toc374389458"/>
-      <w:bookmarkStart w:id="124" w:name="_Toc374389524"/>
-      <w:bookmarkStart w:id="125" w:name="_Toc374389590"/>
-      <w:bookmarkStart w:id="126" w:name="_Toc374389656"/>
-      <w:bookmarkStart w:id="127" w:name="_Toc374474552"/>
-      <w:bookmarkEnd w:id="116"/>
+      <w:bookmarkStart w:id="117" w:name="_Toc374200715"/>
+      <w:bookmarkStart w:id="118" w:name="_Toc374200874"/>
+      <w:bookmarkStart w:id="119" w:name="_Toc374200944"/>
+      <w:bookmarkStart w:id="120" w:name="_Toc374201012"/>
+      <w:bookmarkStart w:id="121" w:name="_Toc374201080"/>
+      <w:bookmarkStart w:id="122" w:name="_Toc374201264"/>
+      <w:bookmarkStart w:id="123" w:name="_Toc374389392"/>
+      <w:bookmarkStart w:id="124" w:name="_Toc374389458"/>
+      <w:bookmarkStart w:id="125" w:name="_Toc374389524"/>
+      <w:bookmarkStart w:id="126" w:name="_Toc374389590"/>
+      <w:bookmarkStart w:id="127" w:name="_Toc374389656"/>
+      <w:bookmarkStart w:id="128" w:name="_Toc374474552"/>
       <w:bookmarkEnd w:id="117"/>
       <w:bookmarkEnd w:id="118"/>
       <w:bookmarkEnd w:id="119"/>
@@ -27103,6 +26623,7 @@
       <w:bookmarkEnd w:id="125"/>
       <w:bookmarkEnd w:id="126"/>
       <w:bookmarkEnd w:id="127"/>
+      <w:bookmarkEnd w:id="128"/>
     </w:p>
     <w:p>
       <w:pPr>
@@ -27121,19 +26642,18 @@
           <w:vanish/>
         </w:rPr>
       </w:pPr>
-      <w:bookmarkStart w:id="128" w:name="_Toc374200716"/>
-      <w:bookmarkStart w:id="129" w:name="_Toc374200875"/>
-      <w:bookmarkStart w:id="130" w:name="_Toc374200945"/>
-      <w:bookmarkStart w:id="131" w:name="_Toc374201013"/>
-      <w:bookmarkStart w:id="132" w:name="_Toc374201081"/>
-      <w:bookmarkStart w:id="133" w:name="_Toc374201265"/>
-      <w:bookmarkStart w:id="134" w:name="_Toc374389393"/>
-      <w:bookmarkStart w:id="135" w:name="_Toc374389459"/>
-      <w:bookmarkStart w:id="136" w:name="_Toc374389525"/>
-      <w:bookmarkStart w:id="137" w:name="_Toc374389591"/>
-      <w:bookmarkStart w:id="138" w:name="_Toc374389657"/>
-      <w:bookmarkStart w:id="139" w:name="_Toc374474553"/>
-      <w:bookmarkEnd w:id="128"/>
+      <w:bookmarkStart w:id="129" w:name="_Toc374200716"/>
+      <w:bookmarkStart w:id="130" w:name="_Toc374200875"/>
+      <w:bookmarkStart w:id="131" w:name="_Toc374200945"/>
+      <w:bookmarkStart w:id="132" w:name="_Toc374201013"/>
+      <w:bookmarkStart w:id="133" w:name="_Toc374201081"/>
+      <w:bookmarkStart w:id="134" w:name="_Toc374201265"/>
+      <w:bookmarkStart w:id="135" w:name="_Toc374389393"/>
+      <w:bookmarkStart w:id="136" w:name="_Toc374389459"/>
+      <w:bookmarkStart w:id="137" w:name="_Toc374389525"/>
+      <w:bookmarkStart w:id="138" w:name="_Toc374389591"/>
+      <w:bookmarkStart w:id="139" w:name="_Toc374389657"/>
+      <w:bookmarkStart w:id="140" w:name="_Toc374474553"/>
       <w:bookmarkEnd w:id="129"/>
       <w:bookmarkEnd w:id="130"/>
       <w:bookmarkEnd w:id="131"/>
@@ -27145,6 +26665,7 @@
       <w:bookmarkEnd w:id="137"/>
       <w:bookmarkEnd w:id="138"/>
       <w:bookmarkEnd w:id="139"/>
+      <w:bookmarkEnd w:id="140"/>
     </w:p>
     <w:p>
       <w:pPr>
@@ -27163,19 +26684,18 @@
           <w:vanish/>
         </w:rPr>
       </w:pPr>
-      <w:bookmarkStart w:id="140" w:name="_Toc374200717"/>
-      <w:bookmarkStart w:id="141" w:name="_Toc374200876"/>
-      <w:bookmarkStart w:id="142" w:name="_Toc374200946"/>
-      <w:bookmarkStart w:id="143" w:name="_Toc374201014"/>
-      <w:bookmarkStart w:id="144" w:name="_Toc374201082"/>
-      <w:bookmarkStart w:id="145" w:name="_Toc374201266"/>
-      <w:bookmarkStart w:id="146" w:name="_Toc374389394"/>
-      <w:bookmarkStart w:id="147" w:name="_Toc374389460"/>
-      <w:bookmarkStart w:id="148" w:name="_Toc374389526"/>
-      <w:bookmarkStart w:id="149" w:name="_Toc374389592"/>
-      <w:bookmarkStart w:id="150" w:name="_Toc374389658"/>
-      <w:bookmarkStart w:id="151" w:name="_Toc374474554"/>
-      <w:bookmarkEnd w:id="140"/>
+      <w:bookmarkStart w:id="141" w:name="_Toc374200717"/>
+      <w:bookmarkStart w:id="142" w:name="_Toc374200876"/>
+      <w:bookmarkStart w:id="143" w:name="_Toc374200946"/>
+      <w:bookmarkStart w:id="144" w:name="_Toc374201014"/>
+      <w:bookmarkStart w:id="145" w:name="_Toc374201082"/>
+      <w:bookmarkStart w:id="146" w:name="_Toc374201266"/>
+      <w:bookmarkStart w:id="147" w:name="_Toc374389394"/>
+      <w:bookmarkStart w:id="148" w:name="_Toc374389460"/>
+      <w:bookmarkStart w:id="149" w:name="_Toc374389526"/>
+      <w:bookmarkStart w:id="150" w:name="_Toc374389592"/>
+      <w:bookmarkStart w:id="151" w:name="_Toc374389658"/>
+      <w:bookmarkStart w:id="152" w:name="_Toc374474554"/>
       <w:bookmarkEnd w:id="141"/>
       <w:bookmarkEnd w:id="142"/>
       <w:bookmarkEnd w:id="143"/>
@@ -27187,6 +26707,7 @@
       <w:bookmarkEnd w:id="149"/>
       <w:bookmarkEnd w:id="150"/>
       <w:bookmarkEnd w:id="151"/>
+      <w:bookmarkEnd w:id="152"/>
     </w:p>
     <w:p>
       <w:pPr>
@@ -27207,19 +26728,18 @@
           <w:vanish/>
         </w:rPr>
       </w:pPr>
-      <w:bookmarkStart w:id="152" w:name="_Toc374200718"/>
-      <w:bookmarkStart w:id="153" w:name="_Toc374200877"/>
-      <w:bookmarkStart w:id="154" w:name="_Toc374200947"/>
-      <w:bookmarkStart w:id="155" w:name="_Toc374201015"/>
-      <w:bookmarkStart w:id="156" w:name="_Toc374201083"/>
-      <w:bookmarkStart w:id="157" w:name="_Toc374201267"/>
-      <w:bookmarkStart w:id="158" w:name="_Toc374389395"/>
-      <w:bookmarkStart w:id="159" w:name="_Toc374389461"/>
-      <w:bookmarkStart w:id="160" w:name="_Toc374389527"/>
-      <w:bookmarkStart w:id="161" w:name="_Toc374389593"/>
-      <w:bookmarkStart w:id="162" w:name="_Toc374389659"/>
-      <w:bookmarkStart w:id="163" w:name="_Toc374474555"/>
-      <w:bookmarkEnd w:id="152"/>
+      <w:bookmarkStart w:id="153" w:name="_Toc374200718"/>
+      <w:bookmarkStart w:id="154" w:name="_Toc374200877"/>
+      <w:bookmarkStart w:id="155" w:name="_Toc374200947"/>
+      <w:bookmarkStart w:id="156" w:name="_Toc374201015"/>
+      <w:bookmarkStart w:id="157" w:name="_Toc374201083"/>
+      <w:bookmarkStart w:id="158" w:name="_Toc374201267"/>
+      <w:bookmarkStart w:id="159" w:name="_Toc374389395"/>
+      <w:bookmarkStart w:id="160" w:name="_Toc374389461"/>
+      <w:bookmarkStart w:id="161" w:name="_Toc374389527"/>
+      <w:bookmarkStart w:id="162" w:name="_Toc374389593"/>
+      <w:bookmarkStart w:id="163" w:name="_Toc374389659"/>
+      <w:bookmarkStart w:id="164" w:name="_Toc374474555"/>
       <w:bookmarkEnd w:id="153"/>
       <w:bookmarkEnd w:id="154"/>
       <w:bookmarkEnd w:id="155"/>
@@ -27231,6 +26751,7 @@
       <w:bookmarkEnd w:id="161"/>
       <w:bookmarkEnd w:id="162"/>
       <w:bookmarkEnd w:id="163"/>
+      <w:bookmarkEnd w:id="164"/>
     </w:p>
     <w:p>
       <w:pPr>
@@ -27246,7 +26767,7 @@
           <w:szCs w:val="24"/>
         </w:rPr>
       </w:pPr>
-      <w:bookmarkStart w:id="164" w:name="_Toc374474556"/>
+      <w:bookmarkStart w:id="165" w:name="_Toc374474556"/>
       <w:r>
         <w:rPr>
           <w:sz w:val="24"/>
@@ -27254,7 +26775,7 @@
         </w:rPr>
         <w:t>Durability</w:t>
       </w:r>
-      <w:bookmarkEnd w:id="164"/>
+      <w:bookmarkEnd w:id="165"/>
     </w:p>
     <w:p>
       <w:pPr>
@@ -27330,7 +26851,7 @@
           <w:szCs w:val="24"/>
         </w:rPr>
       </w:pPr>
-      <w:bookmarkStart w:id="165" w:name="_Toc374474557"/>
+      <w:bookmarkStart w:id="166" w:name="_Toc374474557"/>
       <w:r>
         <w:rPr>
           <w:sz w:val="24"/>
@@ -27338,7 +26859,7 @@
         </w:rPr>
         <w:t>User</w:t>
       </w:r>
-      <w:bookmarkEnd w:id="165"/>
+      <w:bookmarkEnd w:id="166"/>
     </w:p>
     <w:p>
       <w:pPr>
@@ -27383,15 +26904,7 @@
         <w:t>Driver</w:t>
       </w:r>
       <w:r>
-        <w:t xml:space="preserve"> Layer. Any other functions required for the Sight </w:t>
-      </w:r>
-      <w:proofErr w:type="gramStart"/>
-      <w:r>
-        <w:t>By</w:t>
-      </w:r>
-      <w:proofErr w:type="gramEnd"/>
-      <w:r>
-        <w:t xml:space="preserve"> Touch System shall be handled by the </w:t>
+        <w:t xml:space="preserve"> Layer. Any other functions required for the Sight By Touch System shall be handled by the </w:t>
       </w:r>
       <w:r>
         <w:t xml:space="preserve">system </w:t>
@@ -27451,16 +26964,16 @@
           <w:rFonts w:eastAsia="Batang"/>
         </w:rPr>
       </w:pPr>
-      <w:bookmarkStart w:id="166" w:name="_Toc263962723"/>
-      <w:bookmarkStart w:id="167" w:name="_Toc374474558"/>
+      <w:bookmarkStart w:id="167" w:name="_Toc263962723"/>
+      <w:bookmarkStart w:id="168" w:name="_Toc374474558"/>
       <w:r>
         <w:rPr>
           <w:rFonts w:eastAsia="Batang"/>
         </w:rPr>
         <w:t>Layer-level Considerations</w:t>
       </w:r>
-      <w:bookmarkEnd w:id="166"/>
       <w:bookmarkEnd w:id="167"/>
+      <w:bookmarkEnd w:id="168"/>
     </w:p>
     <w:p>
       <w:pPr>
@@ -27481,7 +26994,7 @@
           <w:szCs w:val="24"/>
         </w:rPr>
       </w:pPr>
-      <w:bookmarkStart w:id="168" w:name="_Toc374474559"/>
+      <w:bookmarkStart w:id="169" w:name="_Toc374474559"/>
       <w:r>
         <w:rPr>
           <w:rFonts w:eastAsia="Batang"/>
@@ -27506,7 +27019,7 @@
         </w:rPr>
         <w:t xml:space="preserve"> Layer</w:t>
       </w:r>
-      <w:bookmarkEnd w:id="168"/>
+      <w:bookmarkEnd w:id="169"/>
     </w:p>
     <w:p>
       <w:pPr>
@@ -27851,7 +27364,7 @@
           <w:szCs w:val="24"/>
         </w:rPr>
       </w:pPr>
-      <w:bookmarkStart w:id="169" w:name="_Toc374474560"/>
+      <w:bookmarkStart w:id="170" w:name="_Toc374474560"/>
       <w:r>
         <w:rPr>
           <w:rFonts w:eastAsia="Batang"/>
@@ -27869,7 +27382,7 @@
         </w:rPr>
         <w:t xml:space="preserve"> Layer</w:t>
       </w:r>
-      <w:bookmarkEnd w:id="169"/>
+      <w:bookmarkEnd w:id="170"/>
     </w:p>
     <w:p>
       <w:pPr>
@@ -28008,7 +27521,7 @@
           <w:szCs w:val="24"/>
         </w:rPr>
       </w:pPr>
-      <w:bookmarkStart w:id="170" w:name="_Toc374474561"/>
+      <w:bookmarkStart w:id="171" w:name="_Toc374474561"/>
       <w:r>
         <w:rPr>
           <w:rFonts w:eastAsia="Batang"/>
@@ -28017,7 +27530,7 @@
         </w:rPr>
         <w:t>Notification Layer</w:t>
       </w:r>
-      <w:bookmarkEnd w:id="170"/>
+      <w:bookmarkEnd w:id="171"/>
     </w:p>
     <w:p>
       <w:pPr>
@@ -28149,8 +27662,8 @@
       </w:r>
     </w:p>
     <w:sectPr>
-      <w:headerReference w:type="default" r:id="rId22"/>
-      <w:footerReference w:type="default" r:id="rId23"/>
+      <w:headerReference w:type="default" r:id="rId23"/>
+      <w:footerReference w:type="default" r:id="rId24"/>
       <w:pgSz w:w="12240" w:h="15840" w:code="1"/>
       <w:pgMar w:top="1152" w:right="1008" w:bottom="1008" w:left="1152" w:header="720" w:footer="720" w:gutter="0"/>
       <w:cols w:space="720"/>
@@ -28162,8 +27675,8 @@
 </file>
 
 <file path=word/comments.xml><?xml version="1.0" encoding="utf-8"?>
-<w:comments xmlns:ve="http://schemas.openxmlformats.org/markup-compatibility/2006" xmlns:o="urn:schemas-microsoft-com:office:office" xmlns:r="http://schemas.openxmlformats.org/officeDocument/2006/relationships" xmlns:m="http://schemas.openxmlformats.org/officeDocument/2006/math" xmlns:v="urn:schemas-microsoft-com:vml" xmlns:wp="http://schemas.openxmlformats.org/drawingml/2006/wordprocessingDrawing" xmlns:w10="urn:schemas-microsoft-com:office:word" xmlns:w="http://schemas.openxmlformats.org/wordprocessingml/2006/main" xmlns:wne="http://schemas.microsoft.com/office/word/2006/wordml">
-  <w:comment w:id="48" w:author="Gerardo" w:date="2014-01-13T15:46:00Z" w:initials="G">
+<w:comments xmlns:wpc="http://schemas.microsoft.com/office/word/2010/wordprocessingCanvas" xmlns:mc="http://schemas.openxmlformats.org/markup-compatibility/2006" xmlns:o="urn:schemas-microsoft-com:office:office" xmlns:r="http://schemas.openxmlformats.org/officeDocument/2006/relationships" xmlns:m="http://schemas.openxmlformats.org/officeDocument/2006/math" xmlns:v="urn:schemas-microsoft-com:vml" xmlns:wp14="http://schemas.microsoft.com/office/word/2010/wordprocessingDrawing" xmlns:wp="http://schemas.openxmlformats.org/drawingml/2006/wordprocessingDrawing" xmlns:w10="urn:schemas-microsoft-com:office:word" xmlns:w="http://schemas.openxmlformats.org/wordprocessingml/2006/main" xmlns:w14="http://schemas.microsoft.com/office/word/2010/wordml" xmlns:wpg="http://schemas.microsoft.com/office/word/2010/wordprocessingGroup" xmlns:wpi="http://schemas.microsoft.com/office/word/2010/wordprocessingInk" xmlns:wne="http://schemas.microsoft.com/office/word/2006/wordml" xmlns:wps="http://schemas.microsoft.com/office/word/2010/wordprocessingShape" mc:Ignorable="w14 wp14">
+  <w:comment w:id="49" w:author="Gerardo" w:date="2014-01-13T15:46:00Z" w:initials="G">
     <w:p>
       <w:pPr>
         <w:pStyle w:val="CommentText"/>
@@ -28183,7 +27696,7 @@
 </file>
 
 <file path=word/endnotes.xml><?xml version="1.0" encoding="utf-8"?>
-<w:endnotes xmlns:ve="http://schemas.openxmlformats.org/markup-compatibility/2006" xmlns:o="urn:schemas-microsoft-com:office:office" xmlns:r="http://schemas.openxmlformats.org/officeDocument/2006/relationships" xmlns:m="http://schemas.openxmlformats.org/officeDocument/2006/math" xmlns:v="urn:schemas-microsoft-com:vml" xmlns:wp="http://schemas.openxmlformats.org/drawingml/2006/wordprocessingDrawing" xmlns:w10="urn:schemas-microsoft-com:office:word" xmlns:w="http://schemas.openxmlformats.org/wordprocessingml/2006/main" xmlns:wne="http://schemas.microsoft.com/office/word/2006/wordml">
+<w:endnotes xmlns:wpc="http://schemas.microsoft.com/office/word/2010/wordprocessingCanvas" xmlns:mc="http://schemas.openxmlformats.org/markup-compatibility/2006" xmlns:o="urn:schemas-microsoft-com:office:office" xmlns:r="http://schemas.openxmlformats.org/officeDocument/2006/relationships" xmlns:m="http://schemas.openxmlformats.org/officeDocument/2006/math" xmlns:v="urn:schemas-microsoft-com:vml" xmlns:wp14="http://schemas.microsoft.com/office/word/2010/wordprocessingDrawing" xmlns:wp="http://schemas.openxmlformats.org/drawingml/2006/wordprocessingDrawing" xmlns:w10="urn:schemas-microsoft-com:office:word" xmlns:w="http://schemas.openxmlformats.org/wordprocessingml/2006/main" xmlns:w14="http://schemas.microsoft.com/office/word/2010/wordml" xmlns:wpg="http://schemas.microsoft.com/office/word/2010/wordprocessingGroup" xmlns:wpi="http://schemas.microsoft.com/office/word/2010/wordprocessingInk" xmlns:wne="http://schemas.microsoft.com/office/word/2006/wordml" xmlns:wps="http://schemas.microsoft.com/office/word/2010/wordprocessingShape" mc:Ignorable="w14 wp14">
   <w:endnote w:type="separator" w:id="-1">
     <w:p>
       <w:pPr>
@@ -28208,7 +27721,7 @@
 </file>
 
 <file path=word/footer1.xml><?xml version="1.0" encoding="utf-8"?>
-<w:ftr xmlns:ve="http://schemas.openxmlformats.org/markup-compatibility/2006" xmlns:o="urn:schemas-microsoft-com:office:office" xmlns:r="http://schemas.openxmlformats.org/officeDocument/2006/relationships" xmlns:m="http://schemas.openxmlformats.org/officeDocument/2006/math" xmlns:v="urn:schemas-microsoft-com:vml" xmlns:wp="http://schemas.openxmlformats.org/drawingml/2006/wordprocessingDrawing" xmlns:w10="urn:schemas-microsoft-com:office:word" xmlns:w="http://schemas.openxmlformats.org/wordprocessingml/2006/main" xmlns:wne="http://schemas.microsoft.com/office/word/2006/wordml">
+<w:ftr xmlns:wpc="http://schemas.microsoft.com/office/word/2010/wordprocessingCanvas" xmlns:mc="http://schemas.openxmlformats.org/markup-compatibility/2006" xmlns:o="urn:schemas-microsoft-com:office:office" xmlns:r="http://schemas.openxmlformats.org/officeDocument/2006/relationships" xmlns:m="http://schemas.openxmlformats.org/officeDocument/2006/math" xmlns:v="urn:schemas-microsoft-com:vml" xmlns:wp14="http://schemas.microsoft.com/office/word/2010/wordprocessingDrawing" xmlns:wp="http://schemas.openxmlformats.org/drawingml/2006/wordprocessingDrawing" xmlns:w10="urn:schemas-microsoft-com:office:word" xmlns:w="http://schemas.openxmlformats.org/wordprocessingml/2006/main" xmlns:w14="http://schemas.microsoft.com/office/word/2010/wordml" xmlns:wpg="http://schemas.microsoft.com/office/word/2010/wordprocessingGroup" xmlns:wpi="http://schemas.microsoft.com/office/word/2010/wordprocessingInk" xmlns:wne="http://schemas.microsoft.com/office/word/2006/wordml" xmlns:wps="http://schemas.microsoft.com/office/word/2010/wordprocessingShape" mc:Ignorable="w14 wp14">
   <w:p>
     <w:pPr>
       <w:pStyle w:val="Footer"/>
@@ -28227,14 +27740,27 @@
     <w:r>
       <w:tab/>
     </w:r>
-    <w:fldSimple w:instr=" PAGE   \* MERGEFORMAT ">
-      <w:r>
-        <w:rPr>
-          <w:noProof/>
-        </w:rPr>
-        <w:t>14</w:t>
-      </w:r>
-    </w:fldSimple>
+    <w:r>
+      <w:fldChar w:fldCharType="begin"/>
+    </w:r>
+    <w:r>
+      <w:instrText xml:space="preserve"> PAGE   \* MERGEFORMAT </w:instrText>
+    </w:r>
+    <w:r>
+      <w:fldChar w:fldCharType="separate"/>
+    </w:r>
+    <w:r>
+      <w:rPr>
+        <w:noProof/>
+      </w:rPr>
+      <w:t>14</w:t>
+    </w:r>
+    <w:r>
+      <w:rPr>
+        <w:noProof/>
+      </w:rPr>
+      <w:fldChar w:fldCharType="end"/>
+    </w:r>
     <w:r>
       <w:rPr>
         <w:noProof/>
@@ -28252,7 +27778,7 @@
 </file>
 
 <file path=word/footnotes.xml><?xml version="1.0" encoding="utf-8"?>
-<w:footnotes xmlns:ve="http://schemas.openxmlformats.org/markup-compatibility/2006" xmlns:o="urn:schemas-microsoft-com:office:office" xmlns:r="http://schemas.openxmlformats.org/officeDocument/2006/relationships" xmlns:m="http://schemas.openxmlformats.org/officeDocument/2006/math" xmlns:v="urn:schemas-microsoft-com:vml" xmlns:wp="http://schemas.openxmlformats.org/drawingml/2006/wordprocessingDrawing" xmlns:w10="urn:schemas-microsoft-com:office:word" xmlns:w="http://schemas.openxmlformats.org/wordprocessingml/2006/main" xmlns:wne="http://schemas.microsoft.com/office/word/2006/wordml">
+<w:footnotes xmlns:wpc="http://schemas.microsoft.com/office/word/2010/wordprocessingCanvas" xmlns:mc="http://schemas.openxmlformats.org/markup-compatibility/2006" xmlns:o="urn:schemas-microsoft-com:office:office" xmlns:r="http://schemas.openxmlformats.org/officeDocument/2006/relationships" xmlns:m="http://schemas.openxmlformats.org/officeDocument/2006/math" xmlns:v="urn:schemas-microsoft-com:vml" xmlns:wp14="http://schemas.microsoft.com/office/word/2010/wordprocessingDrawing" xmlns:wp="http://schemas.openxmlformats.org/drawingml/2006/wordprocessingDrawing" xmlns:w10="urn:schemas-microsoft-com:office:word" xmlns:w="http://schemas.openxmlformats.org/wordprocessingml/2006/main" xmlns:w14="http://schemas.microsoft.com/office/word/2010/wordml" xmlns:wpg="http://schemas.microsoft.com/office/word/2010/wordprocessingGroup" xmlns:wpi="http://schemas.microsoft.com/office/word/2010/wordprocessingInk" xmlns:wne="http://schemas.microsoft.com/office/word/2006/wordml" xmlns:wps="http://schemas.microsoft.com/office/word/2010/wordprocessingShape" mc:Ignorable="w14 wp14">
   <w:footnote w:type="separator" w:id="-1">
     <w:p>
       <w:pPr>
@@ -28277,7 +27803,7 @@
 </file>
 
 <file path=word/header1.xml><?xml version="1.0" encoding="utf-8"?>
-<w:hdr xmlns:ve="http://schemas.openxmlformats.org/markup-compatibility/2006" xmlns:o="urn:schemas-microsoft-com:office:office" xmlns:r="http://schemas.openxmlformats.org/officeDocument/2006/relationships" xmlns:m="http://schemas.openxmlformats.org/officeDocument/2006/math" xmlns:v="urn:schemas-microsoft-com:vml" xmlns:wp="http://schemas.openxmlformats.org/drawingml/2006/wordprocessingDrawing" xmlns:w10="urn:schemas-microsoft-com:office:word" xmlns:w="http://schemas.openxmlformats.org/wordprocessingml/2006/main" xmlns:wne="http://schemas.microsoft.com/office/word/2006/wordml">
+<w:hdr xmlns:wpc="http://schemas.microsoft.com/office/word/2010/wordprocessingCanvas" xmlns:mc="http://schemas.openxmlformats.org/markup-compatibility/2006" xmlns:o="urn:schemas-microsoft-com:office:office" xmlns:r="http://schemas.openxmlformats.org/officeDocument/2006/relationships" xmlns:m="http://schemas.openxmlformats.org/officeDocument/2006/math" xmlns:v="urn:schemas-microsoft-com:vml" xmlns:wp14="http://schemas.microsoft.com/office/word/2010/wordprocessingDrawing" xmlns:wp="http://schemas.openxmlformats.org/drawingml/2006/wordprocessingDrawing" xmlns:w10="urn:schemas-microsoft-com:office:word" xmlns:w="http://schemas.openxmlformats.org/wordprocessingml/2006/main" xmlns:w14="http://schemas.microsoft.com/office/word/2010/wordml" xmlns:wpg="http://schemas.microsoft.com/office/word/2010/wordprocessingGroup" xmlns:wpi="http://schemas.microsoft.com/office/word/2010/wordprocessingInk" xmlns:wne="http://schemas.microsoft.com/office/word/2006/wordml" xmlns:wps="http://schemas.microsoft.com/office/word/2010/wordprocessingShape" mc:Ignorable="w14 wp14">
   <w:p>
     <w:pPr>
       <w:pStyle w:val="Header"/>
@@ -28306,7 +27832,7 @@
 </file>
 
 <file path=word/numbering.xml><?xml version="1.0" encoding="utf-8"?>
-<w:numbering xmlns:ve="http://schemas.openxmlformats.org/markup-compatibility/2006" xmlns:o="urn:schemas-microsoft-com:office:office" xmlns:r="http://schemas.openxmlformats.org/officeDocument/2006/relationships" xmlns:m="http://schemas.openxmlformats.org/officeDocument/2006/math" xmlns:v="urn:schemas-microsoft-com:vml" xmlns:wp="http://schemas.openxmlformats.org/drawingml/2006/wordprocessingDrawing" xmlns:w10="urn:schemas-microsoft-com:office:word" xmlns:w="http://schemas.openxmlformats.org/wordprocessingml/2006/main" xmlns:wne="http://schemas.microsoft.com/office/word/2006/wordml">
+<w:numbering xmlns:wpc="http://schemas.microsoft.com/office/word/2010/wordprocessingCanvas" xmlns:mc="http://schemas.openxmlformats.org/markup-compatibility/2006" xmlns:o="urn:schemas-microsoft-com:office:office" xmlns:r="http://schemas.openxmlformats.org/officeDocument/2006/relationships" xmlns:m="http://schemas.openxmlformats.org/officeDocument/2006/math" xmlns:v="urn:schemas-microsoft-com:vml" xmlns:wp14="http://schemas.microsoft.com/office/word/2010/wordprocessingDrawing" xmlns:wp="http://schemas.openxmlformats.org/drawingml/2006/wordprocessingDrawing" xmlns:w10="urn:schemas-microsoft-com:office:word" xmlns:w="http://schemas.openxmlformats.org/wordprocessingml/2006/main" xmlns:w14="http://schemas.microsoft.com/office/word/2010/wordml" xmlns:wpg="http://schemas.microsoft.com/office/word/2010/wordprocessingGroup" xmlns:wpi="http://schemas.microsoft.com/office/word/2010/wordprocessingInk" xmlns:wne="http://schemas.microsoft.com/office/word/2006/wordml" xmlns:wps="http://schemas.microsoft.com/office/word/2010/wordprocessingShape" mc:Ignorable="w14 wp14">
   <w:abstractNum w:abstractNumId="0">
     <w:nsid w:val="FFFFFF1D"/>
     <w:multiLevelType w:val="multilevel"/>
@@ -32560,7 +32086,7 @@
 </file>
 
 <file path=word/styles.xml><?xml version="1.0" encoding="utf-8"?>
-<w:styles xmlns:r="http://schemas.openxmlformats.org/officeDocument/2006/relationships" xmlns:w="http://schemas.openxmlformats.org/wordprocessingml/2006/main">
+<w:styles xmlns:mc="http://schemas.openxmlformats.org/markup-compatibility/2006" xmlns:r="http://schemas.openxmlformats.org/officeDocument/2006/relationships" xmlns:w="http://schemas.openxmlformats.org/wordprocessingml/2006/main" xmlns:w14="http://schemas.microsoft.com/office/word/2010/wordml" mc:Ignorable="w14">
   <w:docDefaults>
     <w:rPrDefault>
       <w:rPr>
@@ -32814,7 +32340,6 @@
     <w:uiPriority w:val="99"/>
     <w:semiHidden/>
     <w:unhideWhenUsed/>
-    <w:qFormat/>
     <w:tblPr>
       <w:tblInd w:w="0" w:type="dxa"/>
       <w:tblCellMar>
@@ -33431,6 +32956,196 @@
 </w:styles>
 </file>
 
+<file path=word/stylesWithEffects.xml><?xml version="1.0" encoding="utf-8"?>
+<w:styles xmlns:wpc="http://schemas.microsoft.com/office/word/2010/wordprocessingCanvas" xmlns:mc="http://schemas.openxmlformats.org/markup-compatibility/2006" xmlns:o="urn:schemas-microsoft-com:office:office" xmlns:r="http://schemas.openxmlformats.org/officeDocument/2006/relationships" xmlns:m="http://schemas.openxmlformats.org/officeDocument/2006/math" xmlns:v="urn:schemas-microsoft-com:vml" xmlns:wp14="http://schemas.microsoft.com/office/word/2010/wordprocessingDrawing" xmlns:wp="http://schemas.openxmlformats.org/drawingml/2006/wordprocessingDrawing" xmlns:w10="urn:schemas-microsoft-com:office:word" xmlns:w="http://schemas.openxmlformats.org/wordprocessingml/2006/main" xmlns:w14="http://schemas.microsoft.com/office/word/2010/wordml" xmlns:wpg="http://schemas.microsoft.com/office/word/2010/wordprocessingGroup" xmlns:wpi="http://schemas.microsoft.com/office/word/2010/wordprocessingInk" xmlns:wne="http://schemas.microsoft.com/office/word/2006/wordml" xmlns:wps="http://schemas.microsoft.com/office/word/2010/wordprocessingShape" mc:Ignorable="w14 wp14">
+  <w:docDefaults>
+    <w:rPrDefault>
+      <w:rPr>
+        <w:rFonts w:asciiTheme="minorHAnsi" w:eastAsiaTheme="minorEastAsia" w:hAnsiTheme="minorHAnsi" w:cstheme="minorBidi"/>
+        <w:sz w:val="22"/>
+        <w:szCs w:val="22"/>
+        <w:lang w:val="en-US" w:eastAsia="en-US" w:bidi="ar-SA"/>
+      </w:rPr>
+    </w:rPrDefault>
+    <w:pPrDefault>
+      <w:pPr>
+        <w:spacing w:after="200" w:line="276" w:lineRule="auto"/>
+      </w:pPr>
+    </w:pPrDefault>
+  </w:docDefaults>
+  <w:latentStyles w:defLockedState="0" w:defUIPriority="99" w:defSemiHidden="1" w:defUnhideWhenUsed="1" w:defQFormat="0" w:count="267">
+    <w:lsdException w:name="Normal" w:semiHidden="0" w:uiPriority="0" w:unhideWhenUsed="0" w:qFormat="1"/>
+    <w:lsdException w:name="heading 1" w:semiHidden="0" w:uiPriority="9" w:unhideWhenUsed="0" w:qFormat="1"/>
+    <w:lsdException w:name="heading 2" w:uiPriority="9" w:qFormat="1"/>
+    <w:lsdException w:name="heading 3" w:uiPriority="9" w:qFormat="1"/>
+    <w:lsdException w:name="heading 4" w:uiPriority="9" w:qFormat="1"/>
+    <w:lsdException w:name="heading 5" w:uiPriority="9" w:qFormat="1"/>
+    <w:lsdException w:name="heading 6" w:uiPriority="9" w:qFormat="1"/>
+    <w:lsdException w:name="heading 7" w:uiPriority="9" w:qFormat="1"/>
+    <w:lsdException w:name="heading 8" w:uiPriority="9" w:qFormat="1"/>
+    <w:lsdException w:name="heading 9" w:uiPriority="9" w:qFormat="1"/>
+    <w:lsdException w:name="toc 1" w:uiPriority="39"/>
+    <w:lsdException w:name="toc 2" w:uiPriority="39"/>
+    <w:lsdException w:name="toc 3" w:uiPriority="39"/>
+    <w:lsdException w:name="toc 4" w:uiPriority="39"/>
+    <w:lsdException w:name="toc 5" w:uiPriority="39"/>
+    <w:lsdException w:name="toc 6" w:uiPriority="39"/>
+    <w:lsdException w:name="toc 7" w:uiPriority="39"/>
+    <w:lsdException w:name="toc 8" w:uiPriority="39"/>
+    <w:lsdException w:name="toc 9" w:uiPriority="39"/>
+    <w:lsdException w:name="caption" w:uiPriority="35" w:qFormat="1"/>
+    <w:lsdException w:name="Title" w:semiHidden="0" w:uiPriority="10" w:unhideWhenUsed="0" w:qFormat="1"/>
+    <w:lsdException w:name="Default Paragraph Font" w:uiPriority="1"/>
+    <w:lsdException w:name="Subtitle" w:semiHidden="0" w:uiPriority="11" w:unhideWhenUsed="0" w:qFormat="1"/>
+    <w:lsdException w:name="Strong" w:semiHidden="0" w:uiPriority="22" w:unhideWhenUsed="0" w:qFormat="1"/>
+    <w:lsdException w:name="Emphasis" w:semiHidden="0" w:uiPriority="20" w:unhideWhenUsed="0" w:qFormat="1"/>
+    <w:lsdException w:name="Table Grid" w:semiHidden="0" w:uiPriority="59" w:unhideWhenUsed="0"/>
+    <w:lsdException w:name="Placeholder Text" w:unhideWhenUsed="0"/>
+    <w:lsdException w:name="No Spacing" w:semiHidden="0" w:uiPriority="1" w:unhideWhenUsed="0" w:qFormat="1"/>
+    <w:lsdException w:name="Light Shading" w:semiHidden="0" w:uiPriority="60" w:unhideWhenUsed="0"/>
+    <w:lsdException w:name="Light List" w:semiHidden="0" w:uiPriority="61" w:unhideWhenUsed="0"/>
+    <w:lsdException w:name="Light Grid" w:semiHidden="0" w:uiPriority="62" w:unhideWhenUsed="0"/>
+    <w:lsdException w:name="Medium Shading 1" w:semiHidden="0" w:uiPriority="63" w:unhideWhenUsed="0"/>
+    <w:lsdException w:name="Medium Shading 2" w:semiHidden="0" w:uiPriority="64" w:unhideWhenUsed="0"/>
+    <w:lsdException w:name="Medium List 1" w:semiHidden="0" w:uiPriority="65" w:unhideWhenUsed="0"/>
+    <w:lsdException w:name="Medium List 2" w:semiHidden="0" w:uiPriority="66" w:unhideWhenUsed="0"/>
+    <w:lsdException w:name="Medium Grid 1" w:semiHidden="0" w:uiPriority="67" w:unhideWhenUsed="0"/>
+    <w:lsdException w:name="Medium Grid 2" w:semiHidden="0" w:uiPriority="68" w:unhideWhenUsed="0"/>
+    <w:lsdException w:name="Medium Grid 3" w:semiHidden="0" w:uiPriority="69" w:unhideWhenUsed="0"/>
+    <w:lsdException w:name="Dark List" w:semiHidden="0" w:uiPriority="70" w:unhideWhenUsed="0"/>
+    <w:lsdException w:name="Colorful Shading" w:semiHidden="0" w:uiPriority="71" w:unhideWhenUsed="0"/>
+    <w:lsdException w:name="Colorful List" w:semiHidden="0" w:uiPriority="72" w:unhideWhenUsed="0"/>
+    <w:lsdException w:name="Colorful Grid" w:semiHidden="0" w:uiPriority="73" w:unhideWhenUsed="0"/>
+    <w:lsdException w:name="Light Shading Accent 1" w:semiHidden="0" w:uiPriority="60" w:unhideWhenUsed="0"/>
+    <w:lsdException w:name="Light List Accent 1" w:semiHidden="0" w:uiPriority="61" w:unhideWhenUsed="0"/>
+    <w:lsdException w:name="Light Grid Accent 1" w:semiHidden="0" w:uiPriority="62" w:unhideWhenUsed="0"/>
+    <w:lsdException w:name="Medium Shading 1 Accent 1" w:semiHidden="0" w:uiPriority="63" w:unhideWhenUsed="0"/>
+    <w:lsdException w:name="Medium Shading 2 Accent 1" w:semiHidden="0" w:uiPriority="64" w:unhideWhenUsed="0"/>
+    <w:lsdException w:name="Medium List 1 Accent 1" w:semiHidden="0" w:uiPriority="65" w:unhideWhenUsed="0"/>
+    <w:lsdException w:name="Revision" w:unhideWhenUsed="0"/>
+    <w:lsdException w:name="List Paragraph" w:semiHidden="0" w:uiPriority="34" w:unhideWhenUsed="0" w:qFormat="1"/>
+    <w:lsdException w:name="Quote" w:semiHidden="0" w:uiPriority="29" w:unhideWhenUsed="0" w:qFormat="1"/>
+    <w:lsdException w:name="Intense Quote" w:semiHidden="0" w:uiPriority="30" w:unhideWhenUsed="0" w:qFormat="1"/>
+    <w:lsdException w:name="Medium List 2 Accent 1" w:semiHidden="0" w:uiPriority="66" w:unhideWhenUsed="0"/>
+    <w:lsdException w:name="Medium Grid 1 Accent 1" w:semiHidden="0" w:uiPriority="67" w:unhideWhenUsed="0"/>
+    <w:lsdException w:name="Medium Grid 2 Accent 1" w:semiHidden="0" w:uiPriority="68" w:unhideWhenUsed="0"/>
+    <w:lsdException w:name="Medium Grid 3 Accent 1" w:semiHidden="0" w:uiPriority="69" w:unhideWhenUsed="0"/>
+    <w:lsdException w:name="Dark List Accent 1" w:semiHidden="0" w:uiPriority="70" w:unhideWhenUsed="0"/>
+    <w:lsdException w:name="Colorful Shading Accent 1" w:semiHidden="0" w:uiPriority="71" w:unhideWhenUsed="0"/>
+    <w:lsdException w:name="Colorful List Accent 1" w:semiHidden="0" w:uiPriority="72" w:unhideWhenUsed="0"/>
+    <w:lsdException w:name="Colorful Grid Accent 1" w:semiHidden="0" w:uiPriority="73" w:unhideWhenUsed="0"/>
+    <w:lsdException w:name="Light Shading Accent 2" w:semiHidden="0" w:uiPriority="60" w:unhideWhenUsed="0"/>
+    <w:lsdException w:name="Light List Accent 2" w:semiHidden="0" w:uiPriority="61" w:unhideWhenUsed="0"/>
+    <w:lsdException w:name="Light Grid Accent 2" w:semiHidden="0" w:uiPriority="62" w:unhideWhenUsed="0"/>
+    <w:lsdException w:name="Medium Shading 1 Accent 2" w:semiHidden="0" w:uiPriority="63" w:unhideWhenUsed="0"/>
+    <w:lsdException w:name="Medium Shading 2 Accent 2" w:semiHidden="0" w:uiPriority="64" w:unhideWhenUsed="0"/>
+    <w:lsdException w:name="Medium List 1 Accent 2" w:semiHidden="0" w:uiPriority="65" w:unhideWhenUsed="0"/>
+    <w:lsdException w:name="Medium List 2 Accent 2" w:semiHidden="0" w:uiPriority="66" w:unhideWhenUsed="0"/>
+    <w:lsdException w:name="Medium Grid 1 Accent 2" w:semiHidden="0" w:uiPriority="67" w:unhideWhenUsed="0"/>
+    <w:lsdException w:name="Medium Grid 2 Accent 2" w:semiHidden="0" w:uiPriority="68" w:unhideWhenUsed="0"/>
+    <w:lsdException w:name="Medium Grid 3 Accent 2" w:semiHidden="0" w:uiPriority="69" w:unhideWhenUsed="0"/>
+    <w:lsdException w:name="Dark List Accent 2" w:semiHidden="0" w:uiPriority="70" w:unhideWhenUsed="0"/>
+    <w:lsdException w:name="Colorful Shading Accent 2" w:semiHidden="0" w:uiPriority="71" w:unhideWhenUsed="0"/>
+    <w:lsdException w:name="Colorful List Accent 2" w:semiHidden="0" w:uiPriority="72" w:unhideWhenUsed="0"/>
+    <w:lsdException w:name="Colorful Grid Accent 2" w:semiHidden="0" w:uiPriority="73" w:unhideWhenUsed="0"/>
+    <w:lsdException w:name="Light Shading Accent 3" w:semiHidden="0" w:uiPriority="60" w:unhideWhenUsed="0"/>
+    <w:lsdException w:name="Light List Accent 3" w:semiHidden="0" w:uiPriority="61" w:unhideWhenUsed="0"/>
+    <w:lsdException w:name="Light Grid Accent 3" w:semiHidden="0" w:uiPriority="62" w:unhideWhenUsed="0"/>
+    <w:lsdException w:name="Medium Shading 1 Accent 3" w:semiHidden="0" w:uiPriority="63" w:unhideWhenUsed="0"/>
+    <w:lsdException w:name="Medium Shading 2 Accent 3" w:semiHidden="0" w:uiPriority="64" w:unhideWhenUsed="0"/>
+    <w:lsdException w:name="Medium List 1 Accent 3" w:semiHidden="0" w:uiPriority="65" w:unhideWhenUsed="0"/>
+    <w:lsdException w:name="Medium List 2 Accent 3" w:semiHidden="0" w:uiPriority="66" w:unhideWhenUsed="0"/>
+    <w:lsdException w:name="Medium Grid 1 Accent 3" w:semiHidden="0" w:uiPriority="67" w:unhideWhenUsed="0"/>
+    <w:lsdException w:name="Medium Grid 2 Accent 3" w:semiHidden="0" w:uiPriority="68" w:unhideWhenUsed="0"/>
+    <w:lsdException w:name="Medium Grid 3 Accent 3" w:semiHidden="0" w:uiPriority="69" w:unhideWhenUsed="0"/>
+    <w:lsdException w:name="Dark List Accent 3" w:semiHidden="0" w:uiPriority="70" w:unhideWhenUsed="0"/>
+    <w:lsdException w:name="Colorful Shading Accent 3" w:semiHidden="0" w:uiPriority="71" w:unhideWhenUsed="0"/>
+    <w:lsdException w:name="Colorful List Accent 3" w:semiHidden="0" w:uiPriority="72" w:unhideWhenUsed="0"/>
+    <w:lsdException w:name="Colorful Grid Accent 3" w:semiHidden="0" w:uiPriority="73" w:unhideWhenUsed="0"/>
+    <w:lsdException w:name="Light Shading Accent 4" w:semiHidden="0" w:uiPriority="60" w:unhideWhenUsed="0"/>
+    <w:lsdException w:name="Light List Accent 4" w:semiHidden="0" w:uiPriority="61" w:unhideWhenUsed="0"/>
+    <w:lsdException w:name="Light Grid Accent 4" w:semiHidden="0" w:uiPriority="62" w:unhideWhenUsed="0"/>
+    <w:lsdException w:name="Medium Shading 1 Accent 4" w:semiHidden="0" w:uiPriority="63" w:unhideWhenUsed="0"/>
+    <w:lsdException w:name="Medium Shading 2 Accent 4" w:semiHidden="0" w:uiPriority="64" w:unhideWhenUsed="0"/>
+    <w:lsdException w:name="Medium List 1 Accent 4" w:semiHidden="0" w:uiPriority="65" w:unhideWhenUsed="0"/>
+    <w:lsdException w:name="Medium List 2 Accent 4" w:semiHidden="0" w:uiPriority="66" w:unhideWhenUsed="0"/>
+    <w:lsdException w:name="Medium Grid 1 Accent 4" w:semiHidden="0" w:uiPriority="67" w:unhideWhenUsed="0"/>
+    <w:lsdException w:name="Medium Grid 2 Accent 4" w:semiHidden="0" w:uiPriority="68" w:unhideWhenUsed="0"/>
+    <w:lsdException w:name="Medium Grid 3 Accent 4" w:semiHidden="0" w:uiPriority="69" w:unhideWhenUsed="0"/>
+    <w:lsdException w:name="Dark List Accent 4" w:semiHidden="0" w:uiPriority="70" w:unhideWhenUsed="0"/>
+    <w:lsdException w:name="Colorful Shading Accent 4" w:semiHidden="0" w:uiPriority="71" w:unhideWhenUsed="0"/>
+    <w:lsdException w:name="Colorful List Accent 4" w:semiHidden="0" w:uiPriority="72" w:unhideWhenUsed="0"/>
+    <w:lsdException w:name="Colorful Grid Accent 4" w:semiHidden="0" w:uiPriority="73" w:unhideWhenUsed="0"/>
+    <w:lsdException w:name="Light Shading Accent 5" w:semiHidden="0" w:uiPriority="60" w:unhideWhenUsed="0"/>
+    <w:lsdException w:name="Light List Accent 5" w:semiHidden="0" w:uiPriority="61" w:unhideWhenUsed="0"/>
+    <w:lsdException w:name="Light Grid Accent 5" w:semiHidden="0" w:uiPriority="62" w:unhideWhenUsed="0"/>
+    <w:lsdException w:name="Medium Shading 1 Accent 5" w:semiHidden="0" w:uiPriority="63" w:unhideWhenUsed="0"/>
+    <w:lsdException w:name="Medium Shading 2 Accent 5" w:semiHidden="0" w:uiPriority="64" w:unhideWhenUsed="0"/>
+    <w:lsdException w:name="Medium List 1 Accent 5" w:semiHidden="0" w:uiPriority="65" w:unhideWhenUsed="0"/>
+    <w:lsdException w:name="Medium List 2 Accent 5" w:semiHidden="0" w:uiPriority="66" w:unhideWhenUsed="0"/>
+    <w:lsdException w:name="Medium Grid 1 Accent 5" w:semiHidden="0" w:uiPriority="67" w:unhideWhenUsed="0"/>
+    <w:lsdException w:name="Medium Grid 2 Accent 5" w:semiHidden="0" w:uiPriority="68" w:unhideWhenUsed="0"/>
+    <w:lsdException w:name="Medium Grid 3 Accent 5" w:semiHidden="0" w:uiPriority="69" w:unhideWhenUsed="0"/>
+    <w:lsdException w:name="Dark List Accent 5" w:semiHidden="0" w:uiPriority="70" w:unhideWhenUsed="0"/>
+    <w:lsdException w:name="Colorful Shading Accent 5" w:semiHidden="0" w:uiPriority="71" w:unhideWhenUsed="0"/>
+    <w:lsdException w:name="Colorful List Accent 5" w:semiHidden="0" w:uiPriority="72" w:unhideWhenUsed="0"/>
+    <w:lsdException w:name="Colorful Grid Accent 5" w:semiHidden="0" w:uiPriority="73" w:unhideWhenUsed="0"/>
+    <w:lsdException w:name="Light Shading Accent 6" w:semiHidden="0" w:uiPriority="60" w:unhideWhenUsed="0"/>
+    <w:lsdException w:name="Light List Accent 6" w:semiHidden="0" w:uiPriority="61" w:unhideWhenUsed="0"/>
+    <w:lsdException w:name="Light Grid Accent 6" w:semiHidden="0" w:uiPriority="62" w:unhideWhenUsed="0"/>
+    <w:lsdException w:name="Medium Shading 1 Accent 6" w:semiHidden="0" w:uiPriority="63" w:unhideWhenUsed="0"/>
+    <w:lsdException w:name="Medium Shading 2 Accent 6" w:semiHidden="0" w:uiPriority="64" w:unhideWhenUsed="0"/>
+    <w:lsdException w:name="Medium List 1 Accent 6" w:semiHidden="0" w:uiPriority="65" w:unhideWhenUsed="0"/>
+    <w:lsdException w:name="Medium List 2 Accent 6" w:semiHidden="0" w:uiPriority="66" w:unhideWhenUsed="0"/>
+    <w:lsdException w:name="Medium Grid 1 Accent 6" w:semiHidden="0" w:uiPriority="67" w:unhideWhenUsed="0"/>
+    <w:lsdException w:name="Medium Grid 2 Accent 6" w:semiHidden="0" w:uiPriority="68" w:unhideWhenUsed="0"/>
+    <w:lsdException w:name="Medium Grid 3 Accent 6" w:semiHidden="0" w:uiPriority="69" w:unhideWhenUsed="0"/>
+    <w:lsdException w:name="Dark List Accent 6" w:semiHidden="0" w:uiPriority="70" w:unhideWhenUsed="0"/>
+    <w:lsdException w:name="Colorful Shading Accent 6" w:semiHidden="0" w:uiPriority="71" w:unhideWhenUsed="0"/>
+    <w:lsdException w:name="Colorful List Accent 6" w:semiHidden="0" w:uiPriority="72" w:unhideWhenUsed="0"/>
+    <w:lsdException w:name="Colorful Grid Accent 6" w:semiHidden="0" w:uiPriority="73" w:unhideWhenUsed="0"/>
+    <w:lsdException w:name="Subtle Emphasis" w:semiHidden="0" w:uiPriority="19" w:unhideWhenUsed="0" w:qFormat="1"/>
+    <w:lsdException w:name="Intense Emphasis" w:semiHidden="0" w:uiPriority="21" w:unhideWhenUsed="0" w:qFormat="1"/>
+    <w:lsdException w:name="Subtle Reference" w:semiHidden="0" w:uiPriority="31" w:unhideWhenUsed="0" w:qFormat="1"/>
+    <w:lsdException w:name="Intense Reference" w:semiHidden="0" w:uiPriority="32" w:unhideWhenUsed="0" w:qFormat="1"/>
+    <w:lsdException w:name="Book Title" w:semiHidden="0" w:uiPriority="33" w:unhideWhenUsed="0" w:qFormat="1"/>
+    <w:lsdException w:name="Bibliography" w:uiPriority="37"/>
+    <w:lsdException w:name="TOC Heading" w:uiPriority="39" w:qFormat="1"/>
+  </w:latentStyles>
+  <w:style w:type="paragraph" w:default="1" w:styleId="Normal">
+    <w:name w:val="Normal"/>
+    <w:qFormat/>
+  </w:style>
+  <w:style w:type="character" w:default="1" w:styleId="DefaultParagraphFont">
+    <w:name w:val="Default Paragraph Font"/>
+    <w:uiPriority w:val="1"/>
+    <w:semiHidden/>
+    <w:unhideWhenUsed/>
+  </w:style>
+  <w:style w:type="table" w:default="1" w:styleId="TableNormal">
+    <w:name w:val="Normal Table"/>
+    <w:uiPriority w:val="99"/>
+    <w:semiHidden/>
+    <w:unhideWhenUsed/>
+    <w:tblPr>
+      <w:tblInd w:w="0" w:type="dxa"/>
+      <w:tblCellMar>
+        <w:top w:w="0" w:type="dxa"/>
+        <w:left w:w="108" w:type="dxa"/>
+        <w:bottom w:w="0" w:type="dxa"/>
+        <w:right w:w="108" w:type="dxa"/>
+      </w:tblCellMar>
+    </w:tblPr>
+  </w:style>
+  <w:style w:type="numbering" w:default="1" w:styleId="NoList">
+    <w:name w:val="No List"/>
+    <w:uiPriority w:val="99"/>
+    <w:semiHidden/>
+    <w:unhideWhenUsed/>
+  </w:style>
+</w:styles>
+</file>
+
 <file path=word/theme/theme1.xml><?xml version="1.0" encoding="utf-8"?>
 <a:theme xmlns:a="http://schemas.openxmlformats.org/drawingml/2006/main" name="Office Theme">
   <a:themeElements>
@@ -33719,7 +33434,7 @@
 </file>
 
 <file path=customXml/itemProps1.xml><?xml version="1.0" encoding="utf-8"?>
-<ds:datastoreItem xmlns:ds="http://schemas.openxmlformats.org/officeDocument/2006/customXml" ds:itemID="{9650462F-23AB-4E19-9FC8-89C15975991C}">
+<ds:datastoreItem xmlns:ds="http://schemas.openxmlformats.org/officeDocument/2006/customXml" ds:itemID="{4F5C8D81-88D3-48A9-B810-6A1D33531DD4}">
   <ds:schemaRefs>
     <ds:schemaRef ds:uri="http://schemas.openxmlformats.org/officeDocument/2006/bibliography"/>
   </ds:schemaRefs>

</xml_diff>